<commit_message>
Update Remote Web-based Monitoring of the Brewing Process Report (edits by Keelie - 16.03.2019).docx
</commit_message>
<xml_diff>
--- a/Final-Year-Project/Report/Final Report/Remote Web-based Monitoring of the Brewing Process Report (edits by Keelie - 16.03.2019).docx
+++ b/Final-Year-Project/Report/Final Report/Remote Web-based Monitoring of the Brewing Process Report (edits by Keelie - 16.03.2019).docx
@@ -1300,7 +1300,25 @@
     <w:p>
       <w:commentRangeStart w:id="3"/>
       <w:r>
-        <w:t>This project brings together the work I have done from year one, the making of a temperature sensor, and year two, the making of a web hosted video camera, some elements of year three and some external content too. Doing this project furthers my understanding of the work that I have done throughout my university career.</w:t>
+        <w:t>This pr</w:t>
+      </w:r>
+      <w:r>
+        <w:t>oject brings together the work that was</w:t>
+      </w:r>
+      <w:r>
+        <w:t xml:space="preserve"> done from year one, the making of a temperature sensor, and year two, the making of a web hosted video camera, some elements of year three and some external content too. Doing this project </w:t>
+      </w:r>
+      <w:r>
+        <w:t>builds on</w:t>
+      </w:r>
+      <w:r>
+        <w:t xml:space="preserve"> my understanding</w:t>
+      </w:r>
+      <w:r>
+        <w:t xml:space="preserve"> and knowledge of topics that were studied </w:t>
+      </w:r>
+      <w:r>
+        <w:t>done throughout my university career.</w:t>
       </w:r>
     </w:p>
     <w:p>
@@ -1340,24 +1358,31 @@
       <w:r>
         <w:t>to lean over such a boiling vat, this risks serious injury.</w:t>
       </w:r>
-      <w:bookmarkStart w:id="4" w:name="_GoBack"/>
-      <w:bookmarkEnd w:id="4"/>
       <w:r>
         <w:t xml:space="preserve"> </w:t>
       </w:r>
-      <w:commentRangeStart w:id="5"/>
+      <w:commentRangeStart w:id="4"/>
       <w:r>
         <w:t xml:space="preserve">While this works, </w:t>
       </w:r>
-      <w:commentRangeEnd w:id="5"/>
+      <w:commentRangeEnd w:id="4"/>
       <w:r>
         <w:rPr>
           <w:rStyle w:val="CommentReference"/>
         </w:rPr>
-        <w:commentReference w:id="5"/>
-      </w:r>
-      <w:r>
-        <w:t>I hope to replace this manual method with something more up to date by using a microcontroller and a single board computer to make this process automated. Also, to help brewers know what to do</w:t>
+        <w:commentReference w:id="4"/>
+      </w:r>
+      <w:r>
+        <w:t>it is</w:t>
+      </w:r>
+      <w:r>
+        <w:t xml:space="preserve"> hope</w:t>
+      </w:r>
+      <w:r>
+        <w:t xml:space="preserve">d that this project will </w:t>
+      </w:r>
+      <w:r>
+        <w:t>replace this manual method with something more up to date by using a microcontroller and a single board computer to make this process automated. Also, to help brewers know what to do</w:t>
       </w:r>
       <w:r>
         <w:t xml:space="preserve"> and</w:t>
@@ -1369,7 +1394,15 @@
         <w:t>,</w:t>
       </w:r>
       <w:r>
-        <w:t xml:space="preserve"> I will incorporate a timing system that will deliver email-based alerts so that </w:t>
+        <w:t xml:space="preserve"> </w:t>
+      </w:r>
+      <w:r>
+        <w:t>the system</w:t>
+      </w:r>
+      <w:bookmarkStart w:id="5" w:name="_GoBack"/>
+      <w:bookmarkEnd w:id="5"/>
+      <w:r>
+        <w:t xml:space="preserve"> incorporate a timing system that will deliver email-based alerts so that </w:t>
       </w:r>
       <w:r>
         <w:t>brewers</w:t>
@@ -1452,618 +1485,1060 @@
     </w:p>
     <w:p>
       <w:r>
+        <w:t>Th</w:t>
+      </w:r>
+      <w:r>
+        <w:t>is</w:t>
+      </w:r>
+      <w:r>
+        <w:t xml:space="preserve"> </w:t>
+      </w:r>
+      <w:r>
+        <w:t>p</w:t>
+      </w:r>
+      <w:r>
+        <w:t xml:space="preserve">roject will be constructed using an embedded system and a single board computer. For </w:t>
+      </w:r>
+      <w:r>
+        <w:t>the</w:t>
+      </w:r>
+      <w:r>
+        <w:t xml:space="preserve"> choice of programmable </w:t>
+      </w:r>
+      <w:r>
+        <w:t>microcontroller for the base of</w:t>
+      </w:r>
+      <w:r>
+        <w:t xml:space="preserve"> </w:t>
+      </w:r>
+      <w:r>
+        <w:t>the</w:t>
+      </w:r>
+      <w:r>
+        <w:t xml:space="preserve"> embedded</w:t>
+      </w:r>
+      <w:r>
+        <w:t xml:space="preserve"> system</w:t>
+      </w:r>
+      <w:r>
+        <w:t xml:space="preserve"> a p</w:t>
+      </w:r>
+      <w:r>
+        <w:t>rebuilt solution on a premade printed circuit board (PCB)</w:t>
+      </w:r>
+      <w:r>
+        <w:t xml:space="preserve"> was chosen due to</w:t>
+      </w:r>
+      <w:r>
+        <w:t xml:space="preserve"> these </w:t>
+      </w:r>
+      <w:r>
+        <w:t>being</w:t>
+      </w:r>
+      <w:r>
+        <w:t xml:space="preserve"> generally similar in price to the </w:t>
+      </w:r>
+      <w:r>
+        <w:t>micro controller chips</w:t>
+      </w:r>
+      <w:r>
+        <w:t xml:space="preserve"> on their own</w:t>
+      </w:r>
+      <w:r>
+        <w:t xml:space="preserve"> and require less manufacturing and tooling costs</w:t>
+      </w:r>
+      <w:r>
+        <w:t>.</w:t>
+      </w:r>
+      <w:r>
+        <w:t xml:space="preserve"> </w:t>
+      </w:r>
+      <w:r>
+        <w:t>F</w:t>
+      </w:r>
+      <w:r>
+        <w:t>urth</w:t>
+      </w:r>
+      <w:r>
+        <w:t>ermore</w:t>
+      </w:r>
+      <w:r>
+        <w:t>,</w:t>
+      </w:r>
+      <w:r>
+        <w:t xml:space="preserve"> this </w:t>
+      </w:r>
+      <w:r>
+        <w:t xml:space="preserve">approach cut large chunks of time off the </w:t>
+      </w:r>
+      <w:r>
+        <w:t>development</w:t>
+      </w:r>
+      <w:r>
+        <w:t xml:space="preserve"> process and allowed </w:t>
+      </w:r>
+      <w:r>
+        <w:t>the</w:t>
+      </w:r>
+      <w:r>
+        <w:t xml:space="preserve"> focu</w:t>
+      </w:r>
+      <w:r>
+        <w:t>s</w:t>
+      </w:r>
+      <w:r>
+        <w:t xml:space="preserve"> to remain</w:t>
+      </w:r>
+      <w:r>
+        <w:t xml:space="preserve"> on building</w:t>
+      </w:r>
+      <w:r>
+        <w:t xml:space="preserve"> </w:t>
+      </w:r>
+      <w:r>
+        <w:t>the</w:t>
+      </w:r>
+      <w:r>
+        <w:t xml:space="preserve"> project instead of reinventing things that were already</w:t>
+      </w:r>
+      <w:r>
+        <w:t xml:space="preserve"> readily available</w:t>
+      </w:r>
+      <w:r>
+        <w:t xml:space="preserve"> cheap products.</w:t>
+      </w:r>
+    </w:p>
+    <w:p>
+      <w:r>
+        <w:t>Initially looking at the specifications for two major contenders, the STM32F10</w:t>
+      </w:r>
+      <w:commentRangeStart w:id="10"/>
+      <w:r>
+        <w:t xml:space="preserve">3C8T6 (Ali </w:t>
+      </w:r>
+      <w:commentRangeEnd w:id="10"/>
+      <w:r>
+        <w:rPr>
+          <w:rStyle w:val="CommentReference"/>
+        </w:rPr>
+        <w:commentReference w:id="10"/>
+      </w:r>
+      <w:r>
+        <w:t>Express, 2010) would be a suitable development platform as</w:t>
+      </w:r>
+      <w:r>
+        <w:t xml:space="preserve"> Table 1</w:t>
+      </w:r>
+      <w:r>
+        <w:t xml:space="preserve"> from 11.0 Appendix</w:t>
+      </w:r>
+      <w:r>
+        <w:t xml:space="preserve"> shows</w:t>
+      </w:r>
+      <w:r>
+        <w:t xml:space="preserve"> it has one of the better clock speeds and better memory capacities</w:t>
+      </w:r>
+      <w:r>
+        <w:t xml:space="preserve"> . Any of the boards to be</w:t>
+      </w:r>
+      <w:r>
+        <w:t xml:space="preserve"> chose</w:t>
+      </w:r>
+      <w:r>
+        <w:t>n</w:t>
+      </w:r>
+      <w:r>
+        <w:t xml:space="preserve"> could be directly soldered too as to reduce the form factor of the probe. Direct soldering means I can </w:t>
+      </w:r>
+      <w:r>
+        <w:t>determine the length of cable the microcontroller has from the Raspberry Pi</w:t>
+      </w:r>
+      <w:r>
+        <w:t xml:space="preserve"> 3 </w:t>
+      </w:r>
+      <w:r>
+        <w:t>(Raspberry Pi Foundation, 2019)</w:t>
+      </w:r>
+      <w:r>
+        <w:t xml:space="preserve">. For this project however, </w:t>
+      </w:r>
+      <w:r>
+        <w:t xml:space="preserve">it was </w:t>
+      </w:r>
+      <w:r>
+        <w:t xml:space="preserve">decided </w:t>
+      </w:r>
+      <w:r>
+        <w:t xml:space="preserve">that the </w:t>
+      </w:r>
+      <w:r>
+        <w:t>Ard</w:t>
+      </w:r>
+      <w:r>
+        <w:t xml:space="preserve">uino pro mini a 3.3v (EBay, </w:t>
+      </w:r>
+      <w:proofErr w:type="spellStart"/>
+      <w:r>
+        <w:t>n.d</w:t>
+      </w:r>
+      <w:proofErr w:type="spellEnd"/>
+      <w:r>
+        <w:t>)</w:t>
+      </w:r>
+      <w:r>
+        <w:t xml:space="preserve"> was to be used, Table 1 in 11.0 Appendix shows</w:t>
+      </w:r>
+      <w:r>
+        <w:t xml:space="preserve"> it is a low power low cost option and it is a platform that</w:t>
+      </w:r>
+      <w:r>
+        <w:t xml:space="preserve"> has the greatest</w:t>
+      </w:r>
+      <w:r>
+        <w:t xml:space="preserve"> familiar</w:t>
+      </w:r>
+      <w:r>
+        <w:t>ity</w:t>
+      </w:r>
+      <w:r>
+        <w:t xml:space="preserve"> </w:t>
+      </w:r>
+      <w:r>
+        <w:t>surrounding it also there are a wide variety</w:t>
+      </w:r>
+      <w:r>
+        <w:t xml:space="preserve"> of libraries available on the Arduino playground</w:t>
+      </w:r>
+      <w:r>
+        <w:t xml:space="preserve"> (Arduino, 2018). These libraries can be used for a wide variety of projects and some have been used f</w:t>
+      </w:r>
+      <w:r>
+        <w:t xml:space="preserve">or reading the input from the DS18B20 and can easily be interfaced with the </w:t>
+      </w:r>
+      <w:r>
+        <w:t>R</w:t>
+      </w:r>
+      <w:r>
+        <w:t xml:space="preserve">aspberry </w:t>
+      </w:r>
+      <w:r>
+        <w:t>P</w:t>
+      </w:r>
+      <w:r>
+        <w:t>i</w:t>
+      </w:r>
+      <w:r>
+        <w:t xml:space="preserve"> 3</w:t>
+      </w:r>
+      <w:r>
+        <w:t xml:space="preserve"> </w:t>
+      </w:r>
+      <w:bookmarkStart w:id="11" w:name="_Hlk3809104"/>
+      <w:r>
+        <w:t>(</w:t>
+      </w:r>
+      <w:r>
+        <w:t>Raspberry Pi Foundation, 2019</w:t>
+      </w:r>
+      <w:r>
+        <w:t>)</w:t>
+      </w:r>
+      <w:bookmarkEnd w:id="11"/>
+      <w:r>
+        <w:t xml:space="preserve">. </w:t>
+      </w:r>
+      <w:r>
+        <w:t>T</w:t>
+      </w:r>
+      <w:r>
+        <w:t>he Arduino Pro Mini board</w:t>
+      </w:r>
+      <w:r>
+        <w:t xml:space="preserve"> was chosen</w:t>
+      </w:r>
+      <w:r>
+        <w:t xml:space="preserve"> over</w:t>
+      </w:r>
+      <w:r>
+        <w:t xml:space="preserve"> the</w:t>
+      </w:r>
+      <w:r>
+        <w:t xml:space="preserve"> Arduino Uno (Arduino, 2018) as it is physically smaller</w:t>
+      </w:r>
+      <w:r>
+        <w:t>,</w:t>
+      </w:r>
+      <w:r>
+        <w:t xml:space="preserve"> cheaper and runs on 3.3v whereas the Arduino Uno runs on 5v</w:t>
+      </w:r>
+      <w:r>
+        <w:t xml:space="preserve"> increasing the power usage over time and meaning that the project would require two power outlets to run instead of one</w:t>
+      </w:r>
+      <w:r>
+        <w:t>.</w:t>
+      </w:r>
+      <w:r>
+        <w:t xml:space="preserve"> </w:t>
+      </w:r>
+      <w:r>
+        <w:t>T</w:t>
+      </w:r>
+      <w:r>
+        <w:t xml:space="preserve">he </w:t>
+      </w:r>
+      <w:r>
+        <w:t xml:space="preserve">downside to using </w:t>
+      </w:r>
+      <w:r>
+        <w:lastRenderedPageBreak/>
+        <w:t xml:space="preserve">the Arduino Pro Mini </w:t>
+      </w:r>
+      <w:r>
+        <w:t>is</w:t>
+      </w:r>
+      <w:r>
+        <w:t xml:space="preserve"> that it has a fixed clock speed of 8MHz</w:t>
+      </w:r>
+      <w:r>
+        <w:t>,</w:t>
+      </w:r>
+      <w:r>
+        <w:t xml:space="preserve"> however this is not an issue as I only need it to act as a temperature sensor</w:t>
+      </w:r>
+      <w:r>
+        <w:t xml:space="preserve"> in my project prototype</w:t>
+      </w:r>
+      <w:r>
+        <w:t>.</w:t>
+      </w:r>
+    </w:p>
+    <w:p/>
+    <w:p>
+      <w:r>
+        <w:t>Having chosen the platform for a</w:t>
+      </w:r>
+      <w:r>
+        <w:t xml:space="preserve"> microcontroller</w:t>
+      </w:r>
+      <w:r>
+        <w:t>,</w:t>
+      </w:r>
+      <w:r>
+        <w:t xml:space="preserve"> </w:t>
+      </w:r>
+      <w:r>
+        <w:t xml:space="preserve">a decision needed to be made about the single board computer to be used. </w:t>
+      </w:r>
+      <w:r>
+        <w:t xml:space="preserve"> </w:t>
+      </w:r>
+      <w:r>
+        <w:t>From research, t</w:t>
+      </w:r>
+      <w:r>
+        <w:t xml:space="preserve">here </w:t>
+      </w:r>
+      <w:r>
+        <w:t>are</w:t>
+      </w:r>
+      <w:r>
+        <w:t xml:space="preserve"> three</w:t>
+      </w:r>
+      <w:r>
+        <w:t xml:space="preserve"> main competitors</w:t>
+      </w:r>
+      <w:r>
+        <w:t xml:space="preserve"> on the market</w:t>
+      </w:r>
+      <w:r>
+        <w:t>.</w:t>
+      </w:r>
+      <w:r>
+        <w:t xml:space="preserve"> </w:t>
+      </w:r>
+      <w:r>
+        <w:t>The</w:t>
+      </w:r>
+      <w:r>
+        <w:t xml:space="preserve"> three </w:t>
+      </w:r>
+      <w:r>
+        <w:t xml:space="preserve">main competitors </w:t>
+      </w:r>
+      <w:r>
+        <w:t>are the Intel Compute Stick (Intel Corporation</w:t>
+      </w:r>
+      <w:r>
+        <w:t xml:space="preserve">, 2016), the </w:t>
+      </w:r>
+      <w:proofErr w:type="spellStart"/>
+      <w:r>
+        <w:t>BeagleBone</w:t>
+      </w:r>
+      <w:proofErr w:type="spellEnd"/>
+      <w:r>
+        <w:t xml:space="preserve"> Black (Beagleboard.org Foundation, 2018), and the Raspberry Pi 3 (Raspberry Pi Fou</w:t>
+      </w:r>
+      <w:r>
+        <w:t>ndation</w:t>
+      </w:r>
+      <w:r>
+        <w:t xml:space="preserve">, 2019). </w:t>
+      </w:r>
+      <w:proofErr w:type="gramStart"/>
+      <w:r>
+        <w:t>Having never used the I</w:t>
+      </w:r>
+      <w:r>
+        <w:t xml:space="preserve">ntel compute stick and the </w:t>
+      </w:r>
+      <w:proofErr w:type="spellStart"/>
+      <w:r>
+        <w:t>BeagleBone</w:t>
+      </w:r>
+      <w:proofErr w:type="spellEnd"/>
+      <w:r>
+        <w:t xml:space="preserve"> Black</w:t>
+      </w:r>
+      <w:r>
+        <w:t xml:space="preserve"> and having </w:t>
+      </w:r>
+      <w:r>
+        <w:t>vast</w:t>
+      </w:r>
+      <w:r>
+        <w:t xml:space="preserve"> amounts of experience with multiple iterations of the Raspberry Pi experience leans towards what </w:t>
+      </w:r>
+      <w:r>
+        <w:t>a larger experience and knowledge base</w:t>
+      </w:r>
+      <w:r>
+        <w:t>.</w:t>
+      </w:r>
+      <w:proofErr w:type="gramEnd"/>
+      <w:r>
+        <w:t xml:space="preserve"> While the Intel compute stick runs on windows an</w:t>
+      </w:r>
+      <w:r>
+        <w:t>d th</w:t>
+      </w:r>
+      <w:r>
+        <w:t>e two other boards run on Linux. The In</w:t>
+      </w:r>
+      <w:r>
+        <w:t>tel compute stick</w:t>
+      </w:r>
+      <w:r>
+        <w:t xml:space="preserve"> was eliminated</w:t>
+      </w:r>
+      <w:r>
+        <w:t xml:space="preserve"> due to the lack of knowledge</w:t>
+      </w:r>
+      <w:r>
+        <w:t xml:space="preserve"> and user </w:t>
+      </w:r>
+      <w:r>
+        <w:t>experience</w:t>
+      </w:r>
+      <w:r>
+        <w:t xml:space="preserve"> </w:t>
+      </w:r>
+      <w:r>
+        <w:t>around using</w:t>
+      </w:r>
+      <w:r>
+        <w:t xml:space="preserve"> it and </w:t>
+      </w:r>
+      <w:r>
+        <w:t>developing projects with</w:t>
+      </w:r>
+      <w:r>
+        <w:t xml:space="preserve"> it</w:t>
+      </w:r>
+      <w:r>
+        <w:t>.</w:t>
+      </w:r>
+      <w:r>
+        <w:t xml:space="preserve"> Furthermore, d</w:t>
+      </w:r>
+      <w:r>
+        <w:t>ue to the</w:t>
+      </w:r>
+      <w:r>
+        <w:t xml:space="preserve"> large price tag of over £100 </w:t>
+      </w:r>
+      <w:r>
+        <w:t xml:space="preserve">the Intel Compute Stick </w:t>
+      </w:r>
+      <w:r>
+        <w:t>ma</w:t>
+      </w:r>
+      <w:r>
+        <w:t>de</w:t>
+      </w:r>
+      <w:r>
+        <w:t xml:space="preserve"> the</w:t>
+      </w:r>
+      <w:r>
+        <w:t xml:space="preserve"> cost of this</w:t>
+      </w:r>
+      <w:r>
+        <w:t xml:space="preserve"> project go way out of sensible range.</w:t>
+      </w:r>
+      <w:r>
+        <w:t xml:space="preserve"> This left the </w:t>
+      </w:r>
+      <w:proofErr w:type="spellStart"/>
+      <w:r>
+        <w:t>BeagleBone</w:t>
+      </w:r>
+      <w:proofErr w:type="spellEnd"/>
+      <w:r>
+        <w:t xml:space="preserve"> black and the Raspberry Pi 3</w:t>
+      </w:r>
+      <w:r>
+        <w:t xml:space="preserve"> -</w:t>
+      </w:r>
+      <w:r>
+        <w:t xml:space="preserve"> between these two boards </w:t>
+      </w:r>
+      <w:r>
+        <w:t>there is</w:t>
+      </w:r>
+      <w:r>
+        <w:t xml:space="preserve"> not</w:t>
+      </w:r>
+      <w:r>
+        <w:t xml:space="preserve"> a lot</w:t>
+      </w:r>
+      <w:r>
+        <w:t xml:space="preserve"> of difference</w:t>
+      </w:r>
+      <w:r>
+        <w:t xml:space="preserve"> as shown in Table 2 in 11.0 Appendix</w:t>
+      </w:r>
+      <w:r>
+        <w:t>. H</w:t>
+      </w:r>
+      <w:r>
+        <w:t>owever</w:t>
+      </w:r>
+      <w:r>
+        <w:t>,</w:t>
+      </w:r>
+      <w:r>
+        <w:t xml:space="preserve"> the </w:t>
+      </w:r>
+      <w:r>
+        <w:t>cost</w:t>
+      </w:r>
+      <w:r>
+        <w:t xml:space="preserve"> of the </w:t>
+      </w:r>
+      <w:proofErr w:type="spellStart"/>
+      <w:r>
+        <w:t>BeagleBone</w:t>
+      </w:r>
+      <w:proofErr w:type="spellEnd"/>
+      <w:r>
+        <w:t xml:space="preserve"> black for similar specifications</w:t>
+      </w:r>
+      <w:r>
+        <w:t xml:space="preserve"> to the Raspberry Pi was not something that could be justified</w:t>
+      </w:r>
+      <w:r>
+        <w:t xml:space="preserve">. The Raspberry Pi Foundation also </w:t>
+      </w:r>
+      <w:proofErr w:type="gramStart"/>
+      <w:r>
+        <w:t>offer</w:t>
+      </w:r>
+      <w:proofErr w:type="gramEnd"/>
+      <w:r>
+        <w:t xml:space="preserve"> a camera module (Raspb</w:t>
+      </w:r>
+      <w:r>
+        <w:t>erry Pi Foundation, 2016) that will be used</w:t>
+      </w:r>
+      <w:r>
+        <w:t xml:space="preserve"> as it </w:t>
+      </w:r>
+      <w:r>
+        <w:t>is a plug and play camera that</w:t>
+      </w:r>
+      <w:r>
+        <w:t xml:space="preserve"> can</w:t>
+      </w:r>
+      <w:r>
+        <w:t xml:space="preserve"> be used </w:t>
+      </w:r>
+      <w:r>
+        <w:t xml:space="preserve">without additional </w:t>
+      </w:r>
+      <w:r>
+        <w:t>setup</w:t>
+      </w:r>
+      <w:r>
+        <w:t xml:space="preserve"> on the Raspberry Pi</w:t>
+      </w:r>
+      <w:r>
+        <w:t xml:space="preserve"> </w:t>
+      </w:r>
+      <w:r>
+        <w:t>3</w:t>
+      </w:r>
+      <w:r>
+        <w:t>. As well as the addition of the camera,</w:t>
+      </w:r>
+      <w:r>
+        <w:t xml:space="preserve"> the Raspberry Pi also comes with its own bespoke operating system (Raspberry Pi Foundation, </w:t>
+      </w:r>
+      <w:proofErr w:type="spellStart"/>
+      <w:r>
+        <w:t>n.d</w:t>
+      </w:r>
+      <w:proofErr w:type="spellEnd"/>
+      <w:r>
+        <w:t xml:space="preserve">) that can be downloaded for free and is tailor made for the Raspberry Pi. </w:t>
+      </w:r>
+      <w:r>
+        <w:t>Due to the</w:t>
+      </w:r>
+      <w:r>
+        <w:t xml:space="preserve"> reasons</w:t>
+      </w:r>
+      <w:r>
+        <w:t xml:space="preserve"> laid out above</w:t>
+      </w:r>
+      <w:r>
+        <w:t xml:space="preserve"> and the </w:t>
+      </w:r>
+      <w:r>
+        <w:t>costing</w:t>
+      </w:r>
+      <w:r>
+        <w:t xml:space="preserve"> of the two remaini</w:t>
+      </w:r>
+      <w:r>
+        <w:t>ng single board computers where</w:t>
+      </w:r>
+      <w:r>
+        <w:t xml:space="preserve">, the Raspberry Pi </w:t>
+      </w:r>
+      <w:r>
+        <w:t>retails</w:t>
+      </w:r>
+      <w:r>
+        <w:t xml:space="preserve"> at £32 (The Pi Hut, 2019) and the </w:t>
+      </w:r>
+      <w:proofErr w:type="spellStart"/>
+      <w:r>
+        <w:t>BeagleBone</w:t>
+      </w:r>
+      <w:proofErr w:type="spellEnd"/>
+      <w:r>
+        <w:t xml:space="preserve"> </w:t>
+      </w:r>
+      <w:r>
+        <w:t xml:space="preserve">Black </w:t>
+      </w:r>
+      <w:r>
+        <w:t>retails</w:t>
+      </w:r>
+      <w:r>
+        <w:t xml:space="preserve"> at £68.99 (Premier Farnell Limited, 2018),</w:t>
+      </w:r>
+      <w:r>
+        <w:t xml:space="preserve"> this</w:t>
+      </w:r>
+      <w:r>
+        <w:t xml:space="preserve"> </w:t>
+      </w:r>
+      <w:r>
+        <w:t xml:space="preserve">lead </w:t>
+      </w:r>
+      <w:r>
+        <w:t xml:space="preserve">to </w:t>
+      </w:r>
+      <w:r>
+        <w:t>ch</w:t>
+      </w:r>
+      <w:r>
+        <w:t>o</w:t>
+      </w:r>
+      <w:r>
+        <w:t>ice of</w:t>
+      </w:r>
+      <w:r>
+        <w:t xml:space="preserve"> the Raspberry</w:t>
+      </w:r>
+      <w:r>
+        <w:t xml:space="preserve"> Pi 3</w:t>
+      </w:r>
+      <w:r>
+        <w:t xml:space="preserve"> being the chosen single</w:t>
+      </w:r>
+      <w:r>
+        <w:t xml:space="preserve"> board</w:t>
+      </w:r>
+      <w:r>
+        <w:t xml:space="preserve"> computer</w:t>
+      </w:r>
+      <w:r>
+        <w:t xml:space="preserve"> for my project.</w:t>
+      </w:r>
+    </w:p>
+    <w:p/>
+    <w:p>
+      <w:r>
+        <w:t>The temperature sensor that</w:t>
+      </w:r>
+      <w:r>
+        <w:t xml:space="preserve"> will be</w:t>
+      </w:r>
+      <w:r>
+        <w:t xml:space="preserve"> being used for this project</w:t>
+      </w:r>
+      <w:r>
+        <w:t xml:space="preserve"> is the DS18B20 (EBay, </w:t>
+      </w:r>
+      <w:proofErr w:type="spellStart"/>
+      <w:r>
+        <w:t>n.d</w:t>
+      </w:r>
+      <w:commentRangeStart w:id="12"/>
+      <w:proofErr w:type="spellEnd"/>
+      <w:r>
+        <w:t xml:space="preserve">) a one wire temperature sensor that often comes prebuilt in a waterproof housing with a long cable attached that can be directly soldered onto </w:t>
+      </w:r>
+      <w:r>
+        <w:t>the</w:t>
+      </w:r>
+      <w:r>
+        <w:t xml:space="preserve"> microcontroller board even </w:t>
+      </w:r>
+      <w:commentRangeEnd w:id="12"/>
+      <w:r>
+        <w:rPr>
+          <w:rStyle w:val="CommentReference"/>
+        </w:rPr>
+        <w:commentReference w:id="12"/>
+      </w:r>
+      <w:r>
+        <w:t>the prebuild waterproofed sensors only</w:t>
+      </w:r>
+      <w:r>
+        <w:t xml:space="preserve"> cost a few pounds including shipping and handling </w:t>
+      </w:r>
+      <w:r>
+        <w:t xml:space="preserve">and are accurate </w:t>
+      </w:r>
+      <w:r>
+        <w:t>to within half a degree Celsius this is enough for</w:t>
+      </w:r>
+      <w:r>
+        <w:t xml:space="preserve"> this project. The sensor that was</w:t>
+      </w:r>
+      <w:r>
+        <w:t xml:space="preserve"> purchased cost £2.45 and was shipped for free</w:t>
+      </w:r>
+      <w:r>
+        <w:t xml:space="preserve"> with no customs charges</w:t>
+      </w:r>
+      <w:r>
+        <w:t>.</w:t>
+      </w:r>
+      <w:r>
+        <w:t xml:space="preserve"> </w:t>
+      </w:r>
+      <w:r>
+        <w:t>Manufacturing the sensor especially for this project</w:t>
+      </w:r>
+      <w:r>
+        <w:t xml:space="preserve"> would not be time efficient and would not be very cost effective</w:t>
+      </w:r>
+      <w:r>
+        <w:t>.</w:t>
+      </w:r>
+      <w:r>
+        <w:t xml:space="preserve"> </w:t>
+      </w:r>
+      <w:r>
+        <w:t>Due to the</w:t>
+      </w:r>
+      <w:r>
+        <w:t xml:space="preserve"> parts for building such a sensor would cost more than that of one that was mass produced</w:t>
+      </w:r>
+      <w:r>
+        <w:t xml:space="preserve"> and sold </w:t>
+      </w:r>
+      <w:proofErr w:type="gramStart"/>
+      <w:r>
+        <w:t>online.</w:t>
+      </w:r>
+      <w:proofErr w:type="gramEnd"/>
+    </w:p>
+    <w:p>
+      <w:pPr>
+        <w:pStyle w:val="Heading2"/>
+      </w:pPr>
+      <w:bookmarkStart w:id="13" w:name="_Toc3624016"/>
+      <w:r>
+        <w:t>2</w:t>
+      </w:r>
+      <w:r>
+        <w:t>.2 Project Scope</w:t>
+      </w:r>
+      <w:bookmarkEnd w:id="13"/>
+    </w:p>
+    <w:p>
+      <w:pPr>
+        <w:pStyle w:val="Heading3"/>
+      </w:pPr>
+      <w:bookmarkStart w:id="14" w:name="_Toc3624017"/>
+      <w:r>
+        <w:t>2.2.1 Just Add Water Kits</w:t>
+      </w:r>
+      <w:bookmarkEnd w:id="14"/>
+    </w:p>
+    <w:p>
+      <w:r>
+        <w:t>T</w:t>
+      </w:r>
+      <w:r>
+        <w:t xml:space="preserve">he “just add water kits” such as the beer buddy kit (Young, </w:t>
+      </w:r>
+      <w:proofErr w:type="spellStart"/>
+      <w:r>
+        <w:t>n.d</w:t>
+      </w:r>
+      <w:proofErr w:type="spellEnd"/>
+      <w:r>
+        <w:t>)</w:t>
+      </w:r>
+      <w:r>
+        <w:t xml:space="preserve"> will not be discussed or explored </w:t>
+      </w:r>
+      <w:r>
+        <w:t>because</w:t>
+      </w:r>
+      <w:r>
+        <w:t xml:space="preserve"> these kits do</w:t>
+      </w:r>
+      <w:r>
+        <w:t xml:space="preserve"> not</w:t>
+      </w:r>
+      <w:r>
+        <w:t xml:space="preserve"> conform to what my project</w:t>
+      </w:r>
+      <w:r>
+        <w:t xml:space="preserve"> was originally</w:t>
+      </w:r>
+      <w:r>
+        <w:t xml:space="preserve"> </w:t>
+      </w:r>
+      <w:commentRangeStart w:id="15"/>
+      <w:r>
+        <w:t>designed to do</w:t>
+      </w:r>
+      <w:r>
+        <w:t>. T</w:t>
+      </w:r>
+      <w:r>
+        <w:t>his is because these kits just require the user</w:t>
+      </w:r>
+      <w:r>
+        <w:t xml:space="preserve"> to add warm water and wait for the fermentation stage to complete</w:t>
+      </w:r>
+      <w:r>
+        <w:t>. M</w:t>
+      </w:r>
+      <w:r>
+        <w:t>y project is designed to monitor the whole brewing process from before the fermentation stage all the way to the finished product</w:t>
+      </w:r>
+      <w:r>
+        <w:t xml:space="preserve">. </w:t>
+      </w:r>
+      <w:commentRangeEnd w:id="15"/>
+      <w:r>
+        <w:rPr>
+          <w:rStyle w:val="CommentReference"/>
+        </w:rPr>
+        <w:commentReference w:id="15"/>
+      </w:r>
+      <w:r>
+        <w:t>However, while these kits do require some temperature regulation and my project could be used to monitor or regulate the temperature of these brews while they ferment, I won’t be discussing them as they are not the intended end target.</w:t>
+      </w:r>
+    </w:p>
+    <w:p>
+      <w:pPr>
+        <w:pStyle w:val="Heading3"/>
+      </w:pPr>
+      <w:bookmarkStart w:id="16" w:name="_Toc3624018"/>
+      <w:r>
+        <w:lastRenderedPageBreak/>
+        <w:t>2.2.2 Hobby Brewing Starter Kits</w:t>
+      </w:r>
+      <w:bookmarkEnd w:id="16"/>
+    </w:p>
+    <w:p>
+      <w:r>
+        <w:t>Starter kits come with all the needed parts to start brewing alcohol, such as the full equipment style of kits from the Home Brew Shop (The Brew Home Shop, 2019) but do not come with anything other than a manual way for measuring the temperature and kind of temperature regulation is absent</w:t>
+      </w:r>
+      <w:r>
+        <w:t>. T</w:t>
+      </w:r>
+      <w:r>
+        <w:t xml:space="preserve">his is where </w:t>
+      </w:r>
+      <w:r>
+        <w:t>the</w:t>
+      </w:r>
+      <w:r>
+        <w:t xml:space="preserve"> project will come in and replace this manual method of temperatur</w:t>
+      </w:r>
+      <w:commentRangeStart w:id="17"/>
+      <w:r>
+        <w:t>e</w:t>
+      </w:r>
+      <w:r>
+        <w:t xml:space="preserve"> </w:t>
+      </w:r>
+      <w:r>
+        <w:t>acquisition</w:t>
+      </w:r>
+      <w:r>
+        <w:t>.</w:t>
+      </w:r>
+      <w:commentRangeEnd w:id="17"/>
+      <w:r>
+        <w:rPr>
+          <w:rStyle w:val="CommentReference"/>
+        </w:rPr>
+        <w:commentReference w:id="17"/>
+      </w:r>
+      <w:r>
+        <w:t xml:space="preserve"> The focus of </w:t>
+      </w:r>
+      <w:r>
+        <w:t>the</w:t>
+      </w:r>
+      <w:r>
+        <w:t xml:space="preserve"> project will be on</w:t>
+      </w:r>
+      <w:r>
+        <w:t xml:space="preserve"> hobby and micro brewers due to their need of a more automated and simplified process for information</w:t>
+      </w:r>
+      <w:r>
+        <w:t xml:space="preserve"> and process</w:t>
+      </w:r>
+      <w:r>
+        <w:t xml:space="preserve"> monitoring</w:t>
+      </w:r>
+      <w:r>
+        <w:t>.</w:t>
+      </w:r>
+      <w:r>
+        <w:t xml:space="preserve"> </w:t>
+      </w:r>
+      <w:r>
         <w:rPr>
           <w:highlight w:val="yellow"/>
         </w:rPr>
-        <w:t>Th</w:t>
-      </w:r>
-      <w:r>
-        <w:rPr>
-          <w:highlight w:val="yellow"/>
-        </w:rPr>
-        <w:t>is</w:t>
-      </w:r>
-      <w:r>
-        <w:rPr>
-          <w:highlight w:val="yellow"/>
-        </w:rPr>
+        <w:t>(Why?)</w:t>
+      </w:r>
+    </w:p>
+    <w:p>
+      <w:pPr>
+        <w:pStyle w:val="Heading3"/>
+      </w:pPr>
+      <w:bookmarkStart w:id="18" w:name="_Toc3624019"/>
+      <w:r>
+        <w:t>2.2.3 Programming Languages</w:t>
+      </w:r>
+      <w:bookmarkEnd w:id="18"/>
+    </w:p>
+    <w:p>
+      <w:r>
+        <w:t>Having done research about the</w:t>
+      </w:r>
+      <w:r>
+        <w:t xml:space="preserve"> programming</w:t>
+      </w:r>
+      <w:r>
+        <w:t xml:space="preserve"> languages that are being used</w:t>
+      </w:r>
+      <w:r>
+        <w:t>,</w:t>
+      </w:r>
+      <w:r>
         <w:t xml:space="preserve"> </w:t>
       </w:r>
       <w:r>
-        <w:rPr>
-          <w:highlight w:val="yellow"/>
-        </w:rPr>
-        <w:t>p</w:t>
-      </w:r>
-      <w:r>
-        <w:rPr>
-          <w:highlight w:val="yellow"/>
-        </w:rPr>
-        <w:t>roject will be constructed using an embedded system and a single board computer. For my choice of programmable microcontroller for the base for my embedded I went for a prebuilt solution on a premade PCB as these are generally similar in price to the chips on their own</w:t>
+        <w:t>it was found that</w:t>
+      </w:r>
+      <w:r>
+        <w:t xml:space="preserve"> Python (Python Software Foundation, 2001) f</w:t>
+      </w:r>
+      <w:r>
+        <w:t>or the temperature update code was</w:t>
+      </w:r>
+      <w:r>
+        <w:t xml:space="preserve"> a bad choice as it overcomplicates the update system to the webserver and adds an unnecessary language to the project</w:t>
+      </w:r>
+      <w:r>
+        <w:t xml:space="preserve">. </w:t>
+      </w:r>
+      <w:r>
+        <w:t xml:space="preserve">Instead, </w:t>
+      </w:r>
+      <w:r>
+        <w:t>JavaScript</w:t>
+      </w:r>
+      <w:r>
+        <w:t xml:space="preserve"> was used in Python's place</w:t>
+      </w:r>
+      <w:r>
+        <w:t xml:space="preserve"> </w:t>
+      </w:r>
+      <w:r>
+        <w:t xml:space="preserve">- </w:t>
+      </w:r>
+      <w:r>
+        <w:t>this then extended into using JavaScript to create the webserver and manage the serial communications with the Arduino</w:t>
+      </w:r>
+      <w:r>
+        <w:t xml:space="preserve"> and handling the webserver call to send emails</w:t>
       </w:r>
       <w:r>
         <w:t>.</w:t>
       </w:r>
       <w:r>
-        <w:t xml:space="preserve"> </w:t>
-      </w:r>
-      <w:r>
-        <w:t>F</w:t>
-      </w:r>
-      <w:r>
-        <w:t>urthermore</w:t>
-      </w:r>
-      <w:r>
-        <w:t>,</w:t>
-      </w:r>
-      <w:r>
-        <w:t xml:space="preserve"> I found this </w:t>
-      </w:r>
-      <w:r>
-        <w:t xml:space="preserve">approach cut large chunks of time off the </w:t>
-      </w:r>
-      <w:r>
-        <w:t>development</w:t>
-      </w:r>
-      <w:r>
-        <w:t xml:space="preserve"> process and allowed me to focu</w:t>
-      </w:r>
-      <w:r>
-        <w:t>s on building</w:t>
-      </w:r>
-      <w:r>
-        <w:t xml:space="preserve"> my project instead of reinventing things that were already cheap products.</w:t>
-      </w:r>
-    </w:p>
-    <w:p>
-      <w:r>
-        <w:t>Initially looking at the specifications for two major contenders, the STM32F10</w:t>
-      </w:r>
-      <w:commentRangeStart w:id="10"/>
-      <w:r>
-        <w:t xml:space="preserve">3C8T6 (Ali </w:t>
-      </w:r>
-      <w:commentRangeEnd w:id="10"/>
-      <w:r>
-        <w:rPr>
-          <w:rStyle w:val="CommentReference"/>
-        </w:rPr>
-        <w:commentReference w:id="10"/>
-      </w:r>
-      <w:r>
-        <w:t>Express, 2010) would be a suitable development platform as it has one of the better clock speeds and better memory capacities</w:t>
-      </w:r>
-      <w:r>
-        <w:t xml:space="preserve"> (Table 1)</w:t>
-      </w:r>
-      <w:r>
-        <w:t xml:space="preserve">. Any of the boards that I chose could be directly soldered too as to reduce the form factor of the probe. Direct soldering means I can </w:t>
-      </w:r>
-      <w:r>
-        <w:t>determine the length of cable the microcontroller has from the Raspberry Pi</w:t>
-      </w:r>
-      <w:r>
-        <w:t xml:space="preserve"> 3 </w:t>
-      </w:r>
-      <w:r>
-        <w:t>(Raspberry Pi Foundation, 2019)</w:t>
-      </w:r>
-      <w:r>
-        <w:t xml:space="preserve">. For this project however, I have decided to use the Arduino pro mini a 3.3v (EBay, 1995) as it is a low power low cost option and it is a platform that I am most familiar with and there is a good set of libraries available on the Arduino playground for reading the input from the DS18B20 and can easily be interfaced with the </w:t>
-      </w:r>
-      <w:r>
-        <w:t>R</w:t>
-      </w:r>
-      <w:r>
-        <w:t xml:space="preserve">aspberry </w:t>
-      </w:r>
-      <w:r>
-        <w:t>P</w:t>
-      </w:r>
-      <w:r>
-        <w:t>i</w:t>
-      </w:r>
-      <w:r>
-        <w:t xml:space="preserve"> 3</w:t>
-      </w:r>
-      <w:r>
-        <w:t xml:space="preserve"> </w:t>
-      </w:r>
-      <w:bookmarkStart w:id="11" w:name="_Hlk3809104"/>
-      <w:r>
-        <w:t>(</w:t>
-      </w:r>
-      <w:r>
-        <w:t>Raspberry Pi Foundation, 2019</w:t>
-      </w:r>
-      <w:r>
-        <w:t>)</w:t>
-      </w:r>
-      <w:bookmarkEnd w:id="11"/>
-      <w:r>
-        <w:t>. I am using the Arduino Pro Mini board over Arduino Uno (Arduino, 2018) as it is physically smaller cheaper and runs on 3.3v whereas the Arduino Uno runs on 5v</w:t>
+        <w:t xml:space="preserve"> Following these findings, </w:t>
+      </w:r>
+      <w:r>
+        <w:t>a</w:t>
+      </w:r>
+      <w:r>
+        <w:t xml:space="preserve"> technique called AJAX</w:t>
+      </w:r>
+      <w:r>
+        <w:t xml:space="preserve"> was used in order</w:t>
+      </w:r>
+      <w:r>
+        <w:t xml:space="preserve"> to create real time updating</w:t>
+      </w:r>
+      <w:r>
+        <w:t xml:space="preserve"> for</w:t>
+      </w:r>
+      <w:r>
+        <w:t xml:space="preserve"> web page elements</w:t>
+      </w:r>
+      <w:r>
+        <w:t xml:space="preserve"> both automatically and on user input</w:t>
       </w:r>
       <w:r>
         <w:t>.</w:t>
-      </w:r>
-      <w:r>
-        <w:t xml:space="preserve"> </w:t>
-      </w:r>
-      <w:r>
-        <w:t>T</w:t>
-      </w:r>
-      <w:r>
-        <w:t xml:space="preserve">he </w:t>
-      </w:r>
-      <w:r>
-        <w:t xml:space="preserve">downside to using </w:t>
-      </w:r>
-      <w:r>
-        <w:t xml:space="preserve">the Arduino Pro Mini </w:t>
-      </w:r>
-      <w:r>
-        <w:t>is</w:t>
-      </w:r>
-      <w:r>
-        <w:t xml:space="preserve"> that it has a fixed clock speed of 8MHz</w:t>
-      </w:r>
-      <w:r>
-        <w:t>,</w:t>
-      </w:r>
-      <w:r>
-        <w:t xml:space="preserve"> however this is not an issue as I only need it to act as a temperature sensor</w:t>
-      </w:r>
-      <w:r>
-        <w:t xml:space="preserve"> in my project prototype</w:t>
-      </w:r>
-      <w:r>
-        <w:t>.</w:t>
-      </w:r>
-    </w:p>
-    <w:p/>
-    <w:p>
-      <w:r>
-        <w:t>Having chosen a platform for my microcontroller</w:t>
-      </w:r>
-      <w:r>
-        <w:t>,</w:t>
-      </w:r>
-      <w:r>
-        <w:t xml:space="preserve"> I needed to choose a platform for my Single board </w:t>
-      </w:r>
-      <w:r>
-        <w:t xml:space="preserve">computer. </w:t>
-      </w:r>
-      <w:r>
-        <w:t>From research, I discovered t</w:t>
-      </w:r>
-      <w:r>
-        <w:t xml:space="preserve">here </w:t>
-      </w:r>
-      <w:r>
-        <w:t>are</w:t>
-      </w:r>
-      <w:r>
-        <w:t xml:space="preserve"> 3 main competitors</w:t>
-      </w:r>
-      <w:r>
-        <w:t>.</w:t>
-      </w:r>
-      <w:r>
-        <w:t xml:space="preserve"> </w:t>
-      </w:r>
-      <w:r>
-        <w:t>The</w:t>
-      </w:r>
-      <w:r>
-        <w:t xml:space="preserve"> three </w:t>
-      </w:r>
-      <w:r>
-        <w:t xml:space="preserve">main competitors </w:t>
-      </w:r>
-      <w:r>
-        <w:t>are the Intel Compute Stick (Intel Corporation</w:t>
-      </w:r>
-      <w:r>
-        <w:t xml:space="preserve">, 2016), the </w:t>
-      </w:r>
-      <w:proofErr w:type="spellStart"/>
-      <w:r>
-        <w:t>BeagleBone</w:t>
-      </w:r>
-      <w:proofErr w:type="spellEnd"/>
-      <w:r>
-        <w:t xml:space="preserve"> </w:t>
-      </w:r>
-      <w:r>
-        <w:lastRenderedPageBreak/>
-        <w:t>Black (Beagleboard.org Foundation, 2018), and the Raspberry Pi 3 (Raspberry Pi Fou</w:t>
-      </w:r>
-      <w:r>
-        <w:t xml:space="preserve">ndation, 2019). Having never used the intel compute stick and the </w:t>
-      </w:r>
-      <w:proofErr w:type="spellStart"/>
-      <w:r>
-        <w:t>BeagleBone</w:t>
-      </w:r>
-      <w:proofErr w:type="spellEnd"/>
-      <w:r>
-        <w:t xml:space="preserve"> and having large amounts of experience with multiple iterations of the Raspberry Pi my experience leans me towards what I already know.</w:t>
-      </w:r>
-      <w:r>
-        <w:t xml:space="preserve"> While the Intel compute stick runs on windows and the two other boards run on Linux I made the choice to eliminate the Intel compute stick </w:t>
-      </w:r>
-      <w:r>
-        <w:rPr>
-          <w:highlight w:val="yellow"/>
-        </w:rPr>
-        <w:t xml:space="preserve">due to the lack of knowledge I </w:t>
-      </w:r>
-      <w:r>
-        <w:rPr>
-          <w:highlight w:val="yellow"/>
-        </w:rPr>
-        <w:t>had around using</w:t>
-      </w:r>
-      <w:r>
-        <w:rPr>
-          <w:highlight w:val="yellow"/>
-        </w:rPr>
-        <w:t xml:space="preserve"> it and </w:t>
-      </w:r>
-      <w:r>
-        <w:rPr>
-          <w:highlight w:val="yellow"/>
-        </w:rPr>
-        <w:t>developing projects with</w:t>
-      </w:r>
-      <w:r>
-        <w:rPr>
-          <w:highlight w:val="yellow"/>
-        </w:rPr>
-        <w:t xml:space="preserve"> it</w:t>
-      </w:r>
-      <w:r>
-        <w:rPr>
-          <w:highlight w:val="yellow"/>
-        </w:rPr>
-        <w:t>.</w:t>
-      </w:r>
-      <w:r>
-        <w:rPr>
-          <w:highlight w:val="yellow"/>
-        </w:rPr>
-        <w:t xml:space="preserve"> I also </w:t>
-      </w:r>
-      <w:r>
-        <w:rPr>
-          <w:highlight w:val="yellow"/>
-        </w:rPr>
-        <w:t>felt</w:t>
-      </w:r>
-      <w:r>
-        <w:rPr>
-          <w:highlight w:val="yellow"/>
-        </w:rPr>
-        <w:t xml:space="preserve"> that its large price tag of over £100 ma</w:t>
-      </w:r>
-      <w:r>
-        <w:rPr>
-          <w:highlight w:val="yellow"/>
-        </w:rPr>
-        <w:t>de</w:t>
-      </w:r>
-      <w:r>
-        <w:rPr>
-          <w:highlight w:val="yellow"/>
-        </w:rPr>
-        <w:t xml:space="preserve"> this project go way out of sensible budget range.</w:t>
-      </w:r>
-      <w:r>
-        <w:t xml:space="preserve"> This left the </w:t>
-      </w:r>
-      <w:proofErr w:type="spellStart"/>
-      <w:r>
-        <w:t>BeagleBone</w:t>
-      </w:r>
-      <w:proofErr w:type="spellEnd"/>
-      <w:r>
-        <w:t xml:space="preserve"> black and the Raspberry Pi 3</w:t>
-      </w:r>
-      <w:r>
-        <w:t xml:space="preserve"> -</w:t>
-      </w:r>
-      <w:r>
-        <w:t xml:space="preserve"> between these two boards </w:t>
-      </w:r>
-      <w:r>
-        <w:t>there is</w:t>
-      </w:r>
-      <w:r>
-        <w:t xml:space="preserve"> not</w:t>
-      </w:r>
-      <w:r>
-        <w:t xml:space="preserve"> a lot</w:t>
-      </w:r>
-      <w:r>
-        <w:t xml:space="preserve"> of difference however the price of the </w:t>
-      </w:r>
-      <w:proofErr w:type="spellStart"/>
-      <w:r>
-        <w:t>BeagleBone</w:t>
-      </w:r>
-      <w:proofErr w:type="spellEnd"/>
-      <w:r>
-        <w:t xml:space="preserve"> black for similar specifications isn’t something that is justifiable. The Raspberry Pi Foundation also offer a camera module (Raspberry Pi Foundation, 2016) that I will be using as it is a plug and play camera that I can use without additional </w:t>
-      </w:r>
-      <w:r>
-        <w:t>setup</w:t>
-      </w:r>
-      <w:r>
-        <w:t>. As well as the addition of the camera,</w:t>
-      </w:r>
-      <w:r>
-        <w:t xml:space="preserve"> the Raspberry Pi also comes with its own bespoke operating system (Raspberry Pi Foundation, </w:t>
-      </w:r>
-      <w:proofErr w:type="spellStart"/>
-      <w:r>
-        <w:t>n.d</w:t>
-      </w:r>
-      <w:proofErr w:type="spellEnd"/>
-      <w:r>
-        <w:t xml:space="preserve">) that can be downloaded for free and is tailor made for the Raspberry Pi. </w:t>
-      </w:r>
-      <w:r>
-        <w:t>All</w:t>
-      </w:r>
-      <w:r>
-        <w:t xml:space="preserve"> these reasons and the prices of the two remaining boards, the Raspberry Pi sits at £32 (The Pi Hut, 2019) and the </w:t>
-      </w:r>
-      <w:proofErr w:type="spellStart"/>
-      <w:r>
-        <w:t>BeagleBone</w:t>
-      </w:r>
-      <w:proofErr w:type="spellEnd"/>
-      <w:r>
-        <w:t xml:space="preserve"> </w:t>
-      </w:r>
-      <w:r>
-        <w:t xml:space="preserve">Black sits at £68.99 (Premier Farnell Limited, 2018), </w:t>
-      </w:r>
-      <w:r>
-        <w:t xml:space="preserve">lead me to </w:t>
-      </w:r>
-      <w:r>
-        <w:t>ch</w:t>
-      </w:r>
-      <w:r>
-        <w:t>o</w:t>
-      </w:r>
-      <w:r>
-        <w:t>ose the Raspberry</w:t>
-      </w:r>
-      <w:r>
-        <w:t xml:space="preserve"> Pi 3 as the board for my project.</w:t>
-      </w:r>
-    </w:p>
-    <w:p/>
-    <w:p>
-      <w:r>
-        <w:t xml:space="preserve">The temperature sensor that I will be using is the DS18B20 (EBay, </w:t>
-      </w:r>
-      <w:commentRangeStart w:id="12"/>
-      <w:r>
-        <w:t xml:space="preserve">1995) a one wire temperature sensor that often comes prebuilt in a waterproof housing with a long cable attached that can be directly soldered onto my microcontroller board even </w:t>
-      </w:r>
-      <w:commentRangeEnd w:id="12"/>
-      <w:r>
-        <w:rPr>
-          <w:rStyle w:val="CommentReference"/>
-        </w:rPr>
-        <w:commentReference w:id="12"/>
-      </w:r>
-      <w:r>
-        <w:t>the prebuild waterproofed sensors are only a few pounds in cost and are accurate enough, to within half a degree Celsius, for this project. The sensor that I purchased only cost me £2.45 and was shipped for free.</w:t>
-      </w:r>
-      <w:r>
-        <w:t xml:space="preserve"> I decided not to build my own as it would not be time efficient and would not be very cost effective as the parts for building such a sensor would cost more than that of one that was mass produced.</w:t>
-      </w:r>
-    </w:p>
-    <w:p>
-      <w:pPr>
-        <w:pStyle w:val="Heading2"/>
-      </w:pPr>
-      <w:bookmarkStart w:id="13" w:name="_Toc3624016"/>
-      <w:r>
-        <w:t>2</w:t>
-      </w:r>
-      <w:r>
-        <w:t>.2 Project Scope</w:t>
-      </w:r>
-      <w:bookmarkEnd w:id="13"/>
-    </w:p>
-    <w:p>
-      <w:pPr>
-        <w:pStyle w:val="Heading3"/>
-      </w:pPr>
-      <w:bookmarkStart w:id="14" w:name="_Toc3624017"/>
-      <w:r>
-        <w:t>2.2.1 Just Add Water Kits</w:t>
-      </w:r>
-      <w:bookmarkEnd w:id="14"/>
-    </w:p>
-    <w:p>
-      <w:r>
-        <w:t xml:space="preserve">I </w:t>
-      </w:r>
-      <w:r>
-        <w:t>will not</w:t>
-      </w:r>
-      <w:r>
-        <w:t xml:space="preserve"> be discussing the “just add water kits” such as the beer buddy kit (Young, </w:t>
-      </w:r>
-      <w:proofErr w:type="spellStart"/>
-      <w:r>
-        <w:t>n.d</w:t>
-      </w:r>
-      <w:proofErr w:type="spellEnd"/>
-      <w:r>
-        <w:t>) as these kits do</w:t>
-      </w:r>
-      <w:r>
-        <w:t xml:space="preserve"> not</w:t>
-      </w:r>
-      <w:r>
-        <w:t xml:space="preserve"> conform to what my project is </w:t>
-      </w:r>
-      <w:commentRangeStart w:id="15"/>
-      <w:r>
-        <w:t>designed to do</w:t>
-      </w:r>
-      <w:r>
-        <w:t>. T</w:t>
-      </w:r>
-      <w:r>
-        <w:t>his is because these kits just require the user</w:t>
-      </w:r>
-      <w:r>
-        <w:t xml:space="preserve"> to add warm water and wait for the fermentation stage to complete</w:t>
-      </w:r>
-      <w:r>
-        <w:t>. M</w:t>
-      </w:r>
-      <w:r>
-        <w:t>y project is designed to monitor the whole brewing process from before the fermentation stage all the way to the finished product</w:t>
-      </w:r>
-      <w:r>
-        <w:t xml:space="preserve">. </w:t>
-      </w:r>
-      <w:commentRangeEnd w:id="15"/>
-      <w:r>
-        <w:rPr>
-          <w:rStyle w:val="CommentReference"/>
-        </w:rPr>
-        <w:commentReference w:id="15"/>
-      </w:r>
-      <w:r>
-        <w:t>However, while these kits do require some temperature regulation and my project could be used to monitor or regulate the temperature of these brews while they ferment, I won’t be discussing them as they are not the intended end target.</w:t>
-      </w:r>
-    </w:p>
-    <w:p>
-      <w:pPr>
-        <w:pStyle w:val="Heading3"/>
-      </w:pPr>
-      <w:bookmarkStart w:id="16" w:name="_Toc3624018"/>
-      <w:r>
-        <w:t>2.2.2 Hobby Brewing Starter Kits</w:t>
-      </w:r>
-      <w:bookmarkEnd w:id="16"/>
-    </w:p>
-    <w:p>
-      <w:r>
-        <w:t>Starter kits come with all the needed parts to start brewing alcohol, such as the full equipment style of kits from the Home Brew Shop (The Brew Home Shop, 2019) but do not come with anything other than a manual way for measuring the temperature and kind of temperature regulation is absent</w:t>
-      </w:r>
-      <w:r>
-        <w:t>. T</w:t>
-      </w:r>
-      <w:r>
-        <w:t>his is where my project will come in and replace this manual method of temperatur</w:t>
-      </w:r>
-      <w:commentRangeStart w:id="17"/>
-      <w:r>
-        <w:t>e</w:t>
-      </w:r>
-      <w:r>
-        <w:t xml:space="preserve"> </w:t>
-      </w:r>
-      <w:r>
-        <w:t>acquisition</w:t>
-      </w:r>
-      <w:r>
-        <w:t>.</w:t>
-      </w:r>
-      <w:commentRangeEnd w:id="17"/>
-      <w:r>
-        <w:rPr>
-          <w:rStyle w:val="CommentReference"/>
-        </w:rPr>
-        <w:commentReference w:id="17"/>
-      </w:r>
-      <w:r>
-        <w:t xml:space="preserve"> The focus of my project will be on</w:t>
-      </w:r>
-      <w:r>
-        <w:t xml:space="preserve"> hobby and micro brewers due to their need of a more automated and simplified process for information</w:t>
-      </w:r>
-      <w:r>
-        <w:t xml:space="preserve"> and process</w:t>
-      </w:r>
-      <w:r>
-        <w:t xml:space="preserve"> monitoring</w:t>
-      </w:r>
-      <w:r>
-        <w:t>.</w:t>
-      </w:r>
-      <w:r>
-        <w:t xml:space="preserve"> </w:t>
-      </w:r>
-      <w:r>
-        <w:rPr>
-          <w:highlight w:val="yellow"/>
-        </w:rPr>
-        <w:t>(Why?)</w:t>
-      </w:r>
-    </w:p>
-    <w:p>
-      <w:pPr>
-        <w:pStyle w:val="Heading3"/>
-      </w:pPr>
-      <w:bookmarkStart w:id="18" w:name="_Toc3624019"/>
-      <w:r>
-        <w:t>2.2.3 Programming Languages</w:t>
-      </w:r>
-      <w:bookmarkEnd w:id="18"/>
-    </w:p>
-    <w:p>
-      <w:r>
-        <w:t>Having done research about the</w:t>
-      </w:r>
-      <w:r>
-        <w:t xml:space="preserve"> programming</w:t>
-      </w:r>
-      <w:r>
-        <w:t xml:space="preserve"> languages that I’m using</w:t>
-      </w:r>
-      <w:r>
-        <w:t>,</w:t>
-      </w:r>
-      <w:r>
-        <w:t xml:space="preserve"> I have </w:t>
-      </w:r>
-      <w:r>
-        <w:t>concluded</w:t>
-      </w:r>
-      <w:r>
-        <w:t xml:space="preserve"> that using Python (Python Software Foundation, 2001) for the temperature update code is a </w:t>
-      </w:r>
-      <w:r>
-        <w:lastRenderedPageBreak/>
-        <w:t>bad choice as it overcomplicates the update system to the webserver and adds an unnecessary language to the project</w:t>
-      </w:r>
-      <w:r>
-        <w:t xml:space="preserve">. I instead opted to use JavaScript </w:t>
-      </w:r>
-      <w:r>
-        <w:t xml:space="preserve">- </w:t>
-      </w:r>
-      <w:r>
-        <w:t>this then extended into using JavaScript to create the webserver and manage the serial communications with the Arduino</w:t>
-      </w:r>
-      <w:r>
-        <w:t>.</w:t>
-      </w:r>
-      <w:r>
-        <w:t xml:space="preserve"> Following these findings, I will use the technique called AJAX to create real time updating web page elements.</w:t>
       </w:r>
     </w:p>
     <w:p/>
@@ -2355,6 +2830,7 @@
       </w:pPr>
       <w:bookmarkStart w:id="21" w:name="_Toc3624021"/>
       <w:r>
+        <w:lastRenderedPageBreak/>
         <w:t>4</w:t>
       </w:r>
       <w:commentRangeStart w:id="22"/>
@@ -2384,12 +2860,25 @@
     <w:p/>
     <w:p>
       <w:r>
+        <w:t xml:space="preserve">The main methodology that was followed throughout the building of this project was </w:t>
+      </w:r>
+    </w:p>
+    <w:p>
+      <w:pPr>
         <w:rPr>
           <w:highlight w:val="yellow"/>
         </w:rPr>
+      </w:pPr>
+    </w:p>
+    <w:p>
+      <w:r>
+        <w:rPr>
+          <w:highlight w:val="yellow"/>
+        </w:rPr>
         <w:t xml:space="preserve">The main </w:t>
       </w:r>
       <w:commentRangeStart w:id="23"/>
+      <w:proofErr w:type="gramStart"/>
       <w:r>
         <w:rPr>
           <w:highlight w:val="yellow"/>
@@ -2405,7 +2894,11 @@
         <w:commentReference w:id="23"/>
       </w:r>
       <w:r>
-        <w:t xml:space="preserve"> to the first steps of this project have been to use work that I have done in previous years that has been glued together throughout the early build stages. I initially rebuilt a basic temperature logger with an Arduino Pro mini and then interfaced it through UART to a Raspberry Pi</w:t>
+        <w:t xml:space="preserve"> to the first steps of this project have</w:t>
+      </w:r>
+      <w:proofErr w:type="gramEnd"/>
+      <w:r>
+        <w:t xml:space="preserve"> been to use work that I have done in previous years that has been glued together throughout the early build stages. I initially rebuilt a basic temperature logger with an Arduino Pro mini and then interfaced it through UART to a Raspberry Pi</w:t>
       </w:r>
       <w:r>
         <w:t>.</w:t>
@@ -2441,11 +2934,7 @@
         <w:t>,</w:t>
       </w:r>
       <w:r>
-        <w:t xml:space="preserve"> with early quick successes I have been ahead of schedule and this has left me with plenty of time to complete the ahead tasks. There have been some new </w:t>
-      </w:r>
-      <w:r>
-        <w:lastRenderedPageBreak/>
-        <w:t>tasks generated with the research these new tasks are replacing the current web server solution with a new customised solution written in node.js, a new solution for getting the data from the serial port to the web page written in JavaScript</w:t>
+        <w:t xml:space="preserve"> with early quick successes I have been ahead of schedule and this has left me with plenty of time to complete the ahead tasks. There have been some new tasks generated with the research these new tasks are replacing the current web server solution with a new customised solution written in node.js, a new solution for getting the data from the serial port to the web page written in JavaScript</w:t>
       </w:r>
       <w:r>
         <w:t>.</w:t>
@@ -2527,7 +3016,11 @@
       </w:r>
       <w:proofErr w:type="spellEnd"/>
       <w:r>
-        <w:t xml:space="preserve">() function does not use the whole microcontroller like the Delay() function does, as a basis of an if statement to control the intervals at which individual tasks happen. Once the working code was uploaded to the Arduino, I set about setting up the Raspberry pi. This required using 2 pieces of software that can take some time to run up to five to ten minutes. As the Raspberry Pi 3 runs its operating system from a micro SD card I decided to use a 32GB card this is far more space than will ever be required by my project however, it means that I can avoid worrying about running out of space during any of my build stage. Having chosen an SD card, I then wiped it using a program called SD card formatter (SD Association, 2018) fully wiping the card like this removes any data on the card and sets all the space into one partition so that when we write the Raspbian disk image (Raspberry Pi Foundation, 2018) to the SD card there won’t be any problems. Having written the operating system to the SD card I then setup the Raspberry Pi for first time boot and after booting and logging in with the username pi and the password raspberry I set about setting up the operating system for my project the first commands that should always be run when logging into the Raspberry Pi are the </w:t>
+        <w:t xml:space="preserve">() function does not use the whole microcontroller like the Delay() function does, as a basis of an if statement to control the intervals at which individual tasks happen. Once the working code was uploaded to the Arduino, I set about setting up the Raspberry pi. This required using 2 pieces of software that can take some time to run up to five to ten minutes. As the Raspberry Pi 3 runs its operating system from a micro SD card I decided to use a 32GB card this is far more space than will ever be required by my project </w:t>
+      </w:r>
+      <w:r>
+        <w:lastRenderedPageBreak/>
+        <w:t xml:space="preserve">however, it means that I can avoid worrying about running out of space during any of my build stage. Having chosen an SD card, I then wiped it using a program called SD card formatter (SD Association, 2018) fully wiping the card like this removes any data on the card and sets all the space into one partition so that when we write the Raspbian disk image (Raspberry Pi Foundation, 2018) to the SD card there won’t be any problems. Having written the operating system to the SD card I then setup the Raspberry Pi for first time boot and after booting and logging in with the username pi and the password raspberry I set about setting up the operating system for my project the first commands that should always be run when logging into the Raspberry Pi are the </w:t>
       </w:r>
       <w:proofErr w:type="spellStart"/>
       <w:r>
@@ -2551,11 +3044,7 @@
       </w:r>
       <w:proofErr w:type="spellEnd"/>
       <w:r>
-        <w:t xml:space="preserve">-upgrade -y commands the first of these commands updates the Raspberry Pi’s package lists to the latest version this allows the Raspberry Pi to find the latest packages and their updates if there are any the second of these commands updates the out of date packages present on the system. I then set about uninstalling unnecessary applications such as the office suite that comes with Raspbian, I did these in batches in order to minimise error and keep the processing time per command low. I ran the following uninstall commands to uninstall the following programs and remove their config files as I won’t be using them and they’re cluttering up the operating system the final command that I ran out of these three </w:t>
-      </w:r>
-      <w:r>
-        <w:lastRenderedPageBreak/>
-        <w:t>was to remove and dependency packages that were now on the system and were redundant. The following three bullet points are the commands that I used in the console.</w:t>
+        <w:t>-upgrade -y commands the first of these commands updates the Raspberry Pi’s package lists to the latest version this allows the Raspberry Pi to find the latest packages and their updates if there are any the second of these commands updates the out of date packages present on the system. I then set about uninstalling unnecessary applications such as the office suite that comes with Raspbian, I did these in batches in order to minimise error and keep the processing time per command low. I ran the following uninstall commands to uninstall the following programs and remove their config files as I won’t be using them and they’re cluttering up the operating system the final command that I ran out of these three was to remove and dependency packages that were now on the system and were redundant. The following three bullet points are the commands that I used in the console.</w:t>
       </w:r>
     </w:p>
     <w:p>
@@ -2689,7 +3178,11 @@
     <w:p/>
     <w:p>
       <w:r>
-        <w:t xml:space="preserve">After installing both of these I performed some first time use tests by opening a browser and using the Raspberry Pi’s local IP address in the address bar, in my case 192.168.1.128, this brought up the Apache2 welcome page that I will be changing out later. With Apache2 working I turned my attention to Motion having set up Motion before I knew there were a couple of things I needed to do the first of which is to tell the Raspberry Pi that to use the camera module that I own so I opened the etc/modules file and added this the camera that I was using at the end of that file I then saved my changes and closed the file. I then changed to editing the config file for motion and then changed the daemon setting from off to on this allows motion to start on boot and run in the background. The next setting, I needed to change was the resolution of the camera that I was using from the default to 768 wide by 1024 high next I changed the framerate from 1 to 60 this is so that the viewer of the stream gets a clear and smooth video feed. One of the major features of motion is its ability to capture images of things when they move, as part of its security side of the package, as I don’t want this to happen due to me not wanting the SD card to run out of space, I switched this setting off in the config file. In order to have the stream hosted within the local network I need to have a </w:t>
+        <w:t xml:space="preserve">After installing both of these I performed some first time use tests by opening a browser and using the Raspberry Pi’s local IP address in the address bar, in my case 192.168.1.128, this brought up the Apache2 welcome page that I will be changing out later. With Apache2 working I turned my attention to Motion having set up Motion before I knew there were a couple of things I needed to do the first of which is to tell the Raspberry Pi that to use the camera module that I own so I opened the etc/modules file and added this the camera that I was using at the end of that file I then saved my changes and closed the file. I then changed to editing the config file for motion and then changed the daemon setting from off to on this allows motion to start on boot and run in the background. The next setting, I needed to change was the resolution of the camera that I was using from the default to 768 wide by 1024 high next I changed the framerate from 1 to 60 this is so that the viewer of the stream gets a clear and smooth video feed. One of the major features of motion is its ability to capture images of things when they move, as part of its security side of the package, as I don’t want this to happen due to me not wanting the SD card to run out of space, I switched this setting off in the config file. In order to have the stream hosted within the local network I </w:t>
+      </w:r>
+      <w:r>
+        <w:lastRenderedPageBreak/>
+        <w:t xml:space="preserve">need to have a </w:t>
       </w:r>
       <w:proofErr w:type="spellStart"/>
       <w:r>
@@ -2973,160 +3466,163 @@
     </w:p>
     <w:p>
       <w:r>
+        <w:t xml:space="preserve">Now that the web services are setup, I opened </w:t>
+      </w:r>
+      <w:proofErr w:type="spellStart"/>
+      <w:r>
+        <w:t>Geaney</w:t>
+      </w:r>
+      <w:proofErr w:type="spellEnd"/>
+      <w:r>
+        <w:t xml:space="preserve"> Brush Matthew, </w:t>
+      </w:r>
+      <w:proofErr w:type="spellStart"/>
+      <w:r>
+        <w:t>Hopf</w:t>
+      </w:r>
+      <w:proofErr w:type="spellEnd"/>
+      <w:r>
+        <w:t xml:space="preserve"> Dominic, </w:t>
+      </w:r>
+      <w:proofErr w:type="spellStart"/>
+      <w:r>
+        <w:t>Lanitz</w:t>
+      </w:r>
+      <w:proofErr w:type="spellEnd"/>
+      <w:r>
+        <w:t xml:space="preserve"> Frank, </w:t>
+      </w:r>
+      <w:proofErr w:type="spellStart"/>
+      <w:r>
+        <w:t>Treleaven</w:t>
+      </w:r>
+      <w:proofErr w:type="spellEnd"/>
+      <w:r>
+        <w:t xml:space="preserve"> Nick, </w:t>
+      </w:r>
+      <w:proofErr w:type="spellStart"/>
+      <w:r>
+        <w:t>Tröger</w:t>
+      </w:r>
+      <w:proofErr w:type="spellEnd"/>
+      <w:r>
+        <w:t xml:space="preserve"> Enrico and </w:t>
+      </w:r>
+      <w:proofErr w:type="spellStart"/>
+      <w:r>
+        <w:t>Wendling</w:t>
+      </w:r>
+      <w:proofErr w:type="spellEnd"/>
+      <w:r>
+        <w:t xml:space="preserve"> </w:t>
+      </w:r>
+      <w:proofErr w:type="spellStart"/>
+      <w:r>
+        <w:t>Colomban</w:t>
+      </w:r>
+      <w:proofErr w:type="spellEnd"/>
+      <w:r>
+        <w:t>. (2006), one of the raspberry pi’s IDEs, to write the code for the website in two files the index.html file contains the main HTML code for the webpage detailing the main objects on the page and the files that are linked with it. The second file called MainPage.css this file details the details of the content on the webpage such as the position, size and colours. After coding the HTML and CSS files were moved to the /var/www/html folder where the test index.html was replaced with my webpage’s index.html currently the page and stream are accessible on a local network only with the webpage on port 80 hosting the stream in an iframe. Now that the webpage was as set up as it could be I started on writing the code for interfacing the Arduino and the Raspberry Pi through a UART connection using the Raspberry Pi’s GPIO (general purpose input and output) pins and the Arduino’s pre setup connection initially this took a little trial and error. First I connected the raspberry pi’s 3.3v supply (</w:t>
+      </w:r>
+      <w:proofErr w:type="spellStart"/>
+      <w:r>
+        <w:t>gpio</w:t>
+      </w:r>
+      <w:proofErr w:type="spellEnd"/>
+      <w:r>
+        <w:t xml:space="preserve"> pin 1) ground (</w:t>
+      </w:r>
+      <w:proofErr w:type="spellStart"/>
+      <w:r>
+        <w:t>gpio</w:t>
+      </w:r>
+      <w:proofErr w:type="spellEnd"/>
+      <w:r>
+        <w:t xml:space="preserve"> pin 6) </w:t>
+      </w:r>
+      <w:proofErr w:type="spellStart"/>
+      <w:r>
+        <w:t>TxD</w:t>
+      </w:r>
+      <w:proofErr w:type="spellEnd"/>
+      <w:r>
+        <w:t xml:space="preserve"> (</w:t>
+      </w:r>
+      <w:proofErr w:type="spellStart"/>
+      <w:r>
+        <w:t>gpio</w:t>
+      </w:r>
+      <w:proofErr w:type="spellEnd"/>
+      <w:r>
+        <w:t xml:space="preserve"> pin 8) and </w:t>
+      </w:r>
+      <w:proofErr w:type="spellStart"/>
+      <w:r>
+        <w:t>RxD</w:t>
+      </w:r>
+      <w:proofErr w:type="spellEnd"/>
+      <w:r>
+        <w:t xml:space="preserve"> (</w:t>
+      </w:r>
+      <w:proofErr w:type="spellStart"/>
+      <w:r>
+        <w:t>gpio</w:t>
+      </w:r>
+      <w:proofErr w:type="spellEnd"/>
+      <w:r>
+        <w:t xml:space="preserve"> pin 10) to a breadboard for easy prototyping of circuitry initially and incorrectly I connected Tx and Rx directly to the respective pins on the Arduino however at closer inspection the Tx of the Arduino needed to be connected to the Rx of the raspberry pi and the Rx of the Arduino to the Tx of the raspberry pi. Following this I went into the </w:t>
+      </w:r>
+      <w:proofErr w:type="spellStart"/>
+      <w:r>
+        <w:t>raspi-config</w:t>
+      </w:r>
+      <w:proofErr w:type="spellEnd"/>
+      <w:r>
+        <w:t xml:space="preserve"> menu with the command </w:t>
+      </w:r>
+      <w:proofErr w:type="spellStart"/>
+      <w:r>
+        <w:t>sudo</w:t>
+      </w:r>
+      <w:proofErr w:type="spellEnd"/>
+      <w:r>
+        <w:t xml:space="preserve"> </w:t>
+      </w:r>
+      <w:proofErr w:type="spellStart"/>
+      <w:r>
+        <w:t>raspi-config</w:t>
+      </w:r>
+      <w:proofErr w:type="spellEnd"/>
+      <w:r>
+        <w:t xml:space="preserve"> and went to option 5 interfacing options then to option P6 serial and disabled console over serial option but kept the hardware enabled. After setting up the required hardware options I wrote some code that I adapted from (</w:t>
+      </w:r>
+      <w:proofErr w:type="spellStart"/>
+      <w:r>
+        <w:t>Instructables</w:t>
+      </w:r>
+      <w:proofErr w:type="spellEnd"/>
+      <w:r>
+        <w:t xml:space="preserve">, </w:t>
+      </w:r>
+      <w:proofErr w:type="spellStart"/>
+      <w:r>
+        <w:t>n.d</w:t>
+      </w:r>
+      <w:proofErr w:type="spellEnd"/>
+      <w:r>
+        <w:t xml:space="preserve">) see appendix code listing 5 and tested it, where it failed, I then ran the command ls –l /dev to see what port I was using and the name of that port in this case I was using serial0 which is /dev/ttyS0 instead of /dev/ttyAMA0 which was on the </w:t>
+      </w:r>
+      <w:proofErr w:type="spellStart"/>
+      <w:r>
+        <w:t>instructables</w:t>
+      </w:r>
+      <w:proofErr w:type="spellEnd"/>
+      <w:r>
+        <w:t xml:space="preserve"> article the code for getting my temperature readings from the Arduino into the Raspberry Pi now worked. After doing some research into JavaScript, to become more informed upon how to make webpages more interactive, I found that having written the serial communications code in Python I made my project overly complex so I set about researching a better and more streamlined solution and came back with writing the whole thing in JavaScript and running it on the webserver. In order to make a start on this changeover I needed to install node.js (), which is a JavaScript webserver package, having done some work on other areas of my project over the recent days I ran the update commands again and then ran the command to install node.js and ran a verification </w:t>
+      </w:r>
+      <w:r>
         <w:lastRenderedPageBreak/>
-        <w:t xml:space="preserve">Now that the web services are setup, I opened </w:t>
-      </w:r>
-      <w:proofErr w:type="spellStart"/>
-      <w:r>
-        <w:t>Geaney</w:t>
-      </w:r>
-      <w:proofErr w:type="spellEnd"/>
-      <w:r>
-        <w:t xml:space="preserve"> Brush Matthew, </w:t>
-      </w:r>
-      <w:proofErr w:type="spellStart"/>
-      <w:r>
-        <w:t>Hopf</w:t>
-      </w:r>
-      <w:proofErr w:type="spellEnd"/>
-      <w:r>
-        <w:t xml:space="preserve"> Dominic, </w:t>
-      </w:r>
-      <w:proofErr w:type="spellStart"/>
-      <w:r>
-        <w:t>Lanitz</w:t>
-      </w:r>
-      <w:proofErr w:type="spellEnd"/>
-      <w:r>
-        <w:t xml:space="preserve"> Frank, </w:t>
-      </w:r>
-      <w:proofErr w:type="spellStart"/>
-      <w:r>
-        <w:t>Treleaven</w:t>
-      </w:r>
-      <w:proofErr w:type="spellEnd"/>
-      <w:r>
-        <w:t xml:space="preserve"> Nick, </w:t>
-      </w:r>
-      <w:proofErr w:type="spellStart"/>
-      <w:r>
-        <w:t>Tröger</w:t>
-      </w:r>
-      <w:proofErr w:type="spellEnd"/>
-      <w:r>
-        <w:t xml:space="preserve"> Enrico and </w:t>
-      </w:r>
-      <w:proofErr w:type="spellStart"/>
-      <w:r>
-        <w:t>Wendling</w:t>
-      </w:r>
-      <w:proofErr w:type="spellEnd"/>
-      <w:r>
-        <w:t xml:space="preserve"> </w:t>
-      </w:r>
-      <w:proofErr w:type="spellStart"/>
-      <w:r>
-        <w:t>Colomban</w:t>
-      </w:r>
-      <w:proofErr w:type="spellEnd"/>
-      <w:r>
-        <w:t>. (2006), one of the raspberry pi’s IDEs, to write the code for the website in two files the index.html file contains the main HTML code for the webpage detailing the main objects on the page and the files that are linked with it. The second file called MainPage.css this file details the details of the content on the webpage such as the position, size and colours. After coding the HTML and CSS files were moved to the /var/www/html folder where the test index.html was replaced with my webpage’s index.html currently the page and stream are accessible on a local network only with the webpage on port 80 hosting the stream in an iframe. Now that the webpage was as set up as it could be I started on writing the code for interfacing the Arduino and the Raspberry Pi through a UART connection using the Raspberry Pi’s GPIO (general purpose input and output) pins and the Arduino’s pre setup connection initially this took a little trial and error. First I connected the raspberry pi’s 3.3v supply (</w:t>
-      </w:r>
-      <w:proofErr w:type="spellStart"/>
-      <w:r>
-        <w:t>gpio</w:t>
-      </w:r>
-      <w:proofErr w:type="spellEnd"/>
-      <w:r>
-        <w:t xml:space="preserve"> pin 1) ground (</w:t>
-      </w:r>
-      <w:proofErr w:type="spellStart"/>
-      <w:r>
-        <w:t>gpio</w:t>
-      </w:r>
-      <w:proofErr w:type="spellEnd"/>
-      <w:r>
-        <w:t xml:space="preserve"> pin 6) </w:t>
-      </w:r>
-      <w:proofErr w:type="spellStart"/>
-      <w:r>
-        <w:t>TxD</w:t>
-      </w:r>
-      <w:proofErr w:type="spellEnd"/>
-      <w:r>
-        <w:t xml:space="preserve"> (</w:t>
-      </w:r>
-      <w:proofErr w:type="spellStart"/>
-      <w:r>
-        <w:t>gpio</w:t>
-      </w:r>
-      <w:proofErr w:type="spellEnd"/>
-      <w:r>
-        <w:t xml:space="preserve"> pin 8) and </w:t>
-      </w:r>
-      <w:proofErr w:type="spellStart"/>
-      <w:r>
-        <w:t>RxD</w:t>
-      </w:r>
-      <w:proofErr w:type="spellEnd"/>
-      <w:r>
-        <w:t xml:space="preserve"> (</w:t>
-      </w:r>
-      <w:proofErr w:type="spellStart"/>
-      <w:r>
-        <w:t>gpio</w:t>
-      </w:r>
-      <w:proofErr w:type="spellEnd"/>
-      <w:r>
-        <w:t xml:space="preserve"> pin 10) to a breadboard for easy prototyping of circuitry initially and incorrectly I connected Tx and Rx directly to the respective pins on the Arduino however at closer inspection the Tx of the Arduino needed to be connected to the Rx of the raspberry pi and the Rx of the Arduino to the Tx of the raspberry pi. Following this I went into the </w:t>
-      </w:r>
-      <w:proofErr w:type="spellStart"/>
-      <w:r>
-        <w:t>raspi-config</w:t>
-      </w:r>
-      <w:proofErr w:type="spellEnd"/>
-      <w:r>
-        <w:t xml:space="preserve"> menu with the command </w:t>
-      </w:r>
-      <w:proofErr w:type="spellStart"/>
-      <w:r>
-        <w:t>sudo</w:t>
-      </w:r>
-      <w:proofErr w:type="spellEnd"/>
-      <w:r>
-        <w:t xml:space="preserve"> </w:t>
-      </w:r>
-      <w:proofErr w:type="spellStart"/>
-      <w:r>
-        <w:t>raspi-config</w:t>
-      </w:r>
-      <w:proofErr w:type="spellEnd"/>
-      <w:r>
-        <w:t xml:space="preserve"> and went to option 5 interfacing options then to option P6 serial and disabled console over serial option but kept the hardware enabled. After setting up the required hardware options I wrote some code that I adapted from (</w:t>
-      </w:r>
-      <w:proofErr w:type="spellStart"/>
-      <w:r>
-        <w:t>Instructables</w:t>
-      </w:r>
-      <w:proofErr w:type="spellEnd"/>
-      <w:r>
-        <w:t xml:space="preserve">, </w:t>
-      </w:r>
-      <w:proofErr w:type="spellStart"/>
-      <w:r>
-        <w:t>n.d</w:t>
-      </w:r>
-      <w:proofErr w:type="spellEnd"/>
-      <w:r>
-        <w:t xml:space="preserve">) see appendix code listing 5 and tested it, where it failed, I then ran the command ls –l /dev to see what port I was using and the name of that port in this case I was using serial0 which is /dev/ttyS0 instead of /dev/ttyAMA0 which was on the </w:t>
-      </w:r>
-      <w:proofErr w:type="spellStart"/>
-      <w:r>
-        <w:t>instructables</w:t>
-      </w:r>
-      <w:proofErr w:type="spellEnd"/>
-      <w:r>
-        <w:t xml:space="preserve"> article the code for getting my temperature readings from the Arduino into the Raspberry Pi now worked. After doing some research into JavaScript, to become more informed upon how to make webpages more interactive, I found that having written the serial communications code in Python I made my project overly complex so I set about researching a better and more streamlined solution and came back with writing the whole thing in JavaScript and running it on the webserver. In order to make a start on this changeover I needed to install node.js (), which is a JavaScript webserver package, having done some work on other areas of my project over the recent days I ran the update commands again and then ran the command to install node.js and ran a verification command to make sure that it was installed correctly. The next two bullet points are the commands I used to install and verify node.js.</w:t>
+        <w:t>command to make sure that it was installed correctly. The next two bullet points are the commands I used to install and verify node.js.</w:t>
       </w:r>
     </w:p>
     <w:p>
@@ -3502,6 +3998,7 @@
       </w:pPr>
       <w:bookmarkStart w:id="31" w:name="_Toc3624026"/>
       <w:r>
+        <w:lastRenderedPageBreak/>
         <w:t>9.0 Taking the Project Further</w:t>
       </w:r>
       <w:bookmarkEnd w:id="31"/>
@@ -3747,6 +4244,57 @@
         </w:r>
       </w:hyperlink>
       <w:r>
+        <w:t xml:space="preserve"> </w:t>
+      </w:r>
+      <w:r>
+        <w:t>a</w:t>
+      </w:r>
+      <w:r>
+        <w:t>c</w:t>
+      </w:r>
+      <w:r>
+        <w:t>cessed 11/06/18</w:t>
+      </w:r>
+    </w:p>
+    <w:p/>
+    <w:p>
+      <w:proofErr w:type="gramStart"/>
+      <w:r>
+        <w:t>Arduino.</w:t>
+      </w:r>
+      <w:proofErr w:type="gramEnd"/>
+      <w:r>
+        <w:t xml:space="preserve"> </w:t>
+      </w:r>
+      <w:proofErr w:type="gramStart"/>
+      <w:r>
+        <w:t xml:space="preserve">(2018). </w:t>
+      </w:r>
+      <w:r>
+        <w:rPr>
+          <w:i/>
+        </w:rPr>
+        <w:t>Arduino Playground.</w:t>
+      </w:r>
+      <w:proofErr w:type="gramEnd"/>
+      <w:r>
+        <w:rPr>
+          <w:i/>
+        </w:rPr>
+        <w:t xml:space="preserve"> </w:t>
+      </w:r>
+      <w:r>
+        <w:t xml:space="preserve">Retrieved from </w:t>
+      </w:r>
+      <w:hyperlink r:id="rId13" w:history="1">
+        <w:r>
+          <w:rPr>
+            <w:rStyle w:val="Hyperlink"/>
+          </w:rPr>
+          <w:t>https://playground.arduino.cc/</w:t>
+        </w:r>
+      </w:hyperlink>
+      <w:r>
         <w:t xml:space="preserve"> accessed 11/06/18</w:t>
       </w:r>
     </w:p>
@@ -3764,7 +4312,7 @@
       <w:r>
         <w:t xml:space="preserve"> Retrieved from </w:t>
       </w:r>
-      <w:hyperlink r:id="rId13" w:history="1">
+      <w:hyperlink r:id="rId14" w:history="1">
         <w:r>
           <w:rPr>
             <w:rStyle w:val="Hyperlink"/>
@@ -3798,7 +4346,7 @@
       <w:r>
         <w:t xml:space="preserve"> Retrieved from </w:t>
       </w:r>
-      <w:hyperlink r:id="rId14" w:history="1">
+      <w:hyperlink r:id="rId15" w:history="1">
         <w:r>
           <w:rPr>
             <w:rStyle w:val="Hyperlink"/>
@@ -3880,7 +4428,7 @@
       <w:r>
         <w:t xml:space="preserve"> Retrieved from </w:t>
       </w:r>
-      <w:hyperlink r:id="rId15" w:history="1">
+      <w:hyperlink r:id="rId16" w:history="1">
         <w:r>
           <w:rPr>
             <w:rStyle w:val="Hyperlink"/>
@@ -3906,7 +4454,7 @@
       <w:r>
         <w:t xml:space="preserve"> retrieved from </w:t>
       </w:r>
-      <w:hyperlink r:id="rId16" w:history="1">
+      <w:hyperlink r:id="rId17" w:history="1">
         <w:r>
           <w:rPr>
             <w:rStyle w:val="Hyperlink"/>
@@ -3926,18 +4474,40 @@
         </w:rPr>
       </w:pPr>
       <w:r>
-        <w:t>EBay (1995) .</w:t>
+        <w:t>EBay (</w:t>
+      </w:r>
+      <w:proofErr w:type="spellStart"/>
+      <w:r>
+        <w:t>n.d</w:t>
+      </w:r>
+      <w:proofErr w:type="spellEnd"/>
+      <w:r>
+        <w:t>) .</w:t>
       </w:r>
       <w:r>
         <w:rPr>
           <w:i/>
         </w:rPr>
-        <w:t>Enhancement V2 Pro Mini 8MHz (3.3V/5V adjustable)MEGA328P(Arduino-Compatible)</w:t>
+        <w:t>Enhancement V2 Pro Mini 8MHz (3.3V/5V adjustable</w:t>
+      </w:r>
+      <w:proofErr w:type="gramStart"/>
+      <w:r>
+        <w:rPr>
+          <w:i/>
+        </w:rPr>
+        <w:t>)MEGA328P</w:t>
+      </w:r>
+      <w:proofErr w:type="gramEnd"/>
+      <w:r>
+        <w:rPr>
+          <w:i/>
+        </w:rPr>
+        <w:t>(Arduino-Compatible)</w:t>
       </w:r>
       <w:r>
         <w:t xml:space="preserve">.Retrieved from </w:t>
       </w:r>
-      <w:hyperlink r:id="rId17" w:history="1">
+      <w:hyperlink r:id="rId18" w:history="1">
         <w:r>
           <w:rPr>
             <w:rStyle w:val="Hyperlink"/>
@@ -3951,7 +4521,20 @@
     </w:p>
     <w:p>
       <w:r>
-        <w:t xml:space="preserve">EBay. (1995). </w:t>
+        <w:lastRenderedPageBreak/>
+        <w:t xml:space="preserve">EBay. </w:t>
+      </w:r>
+      <w:proofErr w:type="gramStart"/>
+      <w:r>
+        <w:t>(</w:t>
+      </w:r>
+      <w:proofErr w:type="spellStart"/>
+      <w:r>
+        <w:t>n.d</w:t>
+      </w:r>
+      <w:proofErr w:type="spellEnd"/>
+      <w:r>
+        <w:t xml:space="preserve">). </w:t>
       </w:r>
       <w:r>
         <w:rPr>
@@ -3974,9 +4557,13 @@
         <w:t xml:space="preserve"> ESP8266 etc</w:t>
       </w:r>
       <w:r>
-        <w:t xml:space="preserve">. Retrieved from </w:t>
-      </w:r>
-      <w:hyperlink r:id="rId18" w:history="1">
+        <w:t>.</w:t>
+      </w:r>
+      <w:proofErr w:type="gramEnd"/>
+      <w:r>
+        <w:t xml:space="preserve"> Retrieved from </w:t>
+      </w:r>
+      <w:hyperlink r:id="rId19" w:history="1">
         <w:r>
           <w:rPr>
             <w:rStyle w:val="Hyperlink"/>
@@ -4014,7 +4601,7 @@
       <w:r>
         <w:t xml:space="preserve">. Retrieved from </w:t>
       </w:r>
-      <w:hyperlink r:id="rId19" w:history="1">
+      <w:hyperlink r:id="rId20" w:history="1">
         <w:r>
           <w:rPr>
             <w:rStyle w:val="Hyperlink"/>
@@ -4060,7 +4647,7 @@
       <w:r>
         <w:t xml:space="preserve">. Retrieved from </w:t>
       </w:r>
-      <w:hyperlink r:id="rId20" w:history="1">
+      <w:hyperlink r:id="rId21" w:history="1">
         <w:r>
           <w:rPr>
             <w:rStyle w:val="Hyperlink"/>
@@ -4089,7 +4676,7 @@
       <w:r>
         <w:t xml:space="preserve"> Retrieved from </w:t>
       </w:r>
-      <w:hyperlink r:id="rId21" w:history="1">
+      <w:hyperlink r:id="rId22" w:history="1">
         <w:r>
           <w:rPr>
             <w:rStyle w:val="Hyperlink"/>
@@ -4131,7 +4718,7 @@
       <w:r>
         <w:t xml:space="preserve"> Retrieved from </w:t>
       </w:r>
-      <w:hyperlink r:id="rId22" w:history="1">
+      <w:hyperlink r:id="rId23" w:history="1">
         <w:r>
           <w:rPr>
             <w:rStyle w:val="Hyperlink"/>
@@ -4159,7 +4746,7 @@
       <w:r>
         <w:t xml:space="preserve"> Retrieved From </w:t>
       </w:r>
-      <w:hyperlink r:id="rId23" w:history="1">
+      <w:hyperlink r:id="rId24" w:history="1">
         <w:r>
           <w:rPr>
             <w:rStyle w:val="Hyperlink"/>
@@ -4186,7 +4773,7 @@
       <w:r>
         <w:t xml:space="preserve"> Retrieved from </w:t>
       </w:r>
-      <w:hyperlink r:id="rId24" w:history="1">
+      <w:hyperlink r:id="rId25" w:history="1">
         <w:r>
           <w:rPr>
             <w:rStyle w:val="Hyperlink"/>
@@ -4212,7 +4799,7 @@
       <w:r>
         <w:t xml:space="preserve">. Retrieved from </w:t>
       </w:r>
-      <w:hyperlink r:id="rId25" w:history="1">
+      <w:hyperlink r:id="rId26" w:history="1">
         <w:r>
           <w:rPr>
             <w:rStyle w:val="Hyperlink"/>
@@ -4246,7 +4833,7 @@
       <w:r>
         <w:t xml:space="preserve">. Retrieved from </w:t>
       </w:r>
-      <w:hyperlink r:id="rId26" w:history="1">
+      <w:hyperlink r:id="rId27" w:history="1">
         <w:r>
           <w:rPr>
             <w:rStyle w:val="Hyperlink"/>
@@ -4272,7 +4859,7 @@
       <w:r>
         <w:t xml:space="preserve"> Retrieved from </w:t>
       </w:r>
-      <w:hyperlink r:id="rId27" w:history="1">
+      <w:hyperlink r:id="rId28" w:history="1">
         <w:r>
           <w:rPr>
             <w:rStyle w:val="Hyperlink"/>
@@ -4287,6 +4874,7 @@
     <w:p/>
     <w:p>
       <w:r>
+        <w:lastRenderedPageBreak/>
         <w:t>Raspberry Pi Foundation. (</w:t>
       </w:r>
       <w:proofErr w:type="spellStart"/>
@@ -4306,7 +4894,7 @@
       <w:r>
         <w:t xml:space="preserve">Retrieved from </w:t>
       </w:r>
-      <w:hyperlink r:id="rId28" w:history="1">
+      <w:hyperlink r:id="rId29" w:history="1">
         <w:r>
           <w:rPr>
             <w:rStyle w:val="Hyperlink"/>
@@ -4332,7 +4920,7 @@
       <w:r>
         <w:t xml:space="preserve"> Retrieved from </w:t>
       </w:r>
-      <w:hyperlink r:id="rId29" w:history="1">
+      <w:hyperlink r:id="rId30" w:history="1">
         <w:r>
           <w:rPr>
             <w:rStyle w:val="Hyperlink"/>
@@ -4358,7 +4946,7 @@
       <w:r>
         <w:t xml:space="preserve"> </w:t>
       </w:r>
-      <w:hyperlink r:id="rId30" w:history="1">
+      <w:hyperlink r:id="rId31" w:history="1">
         <w:r>
           <w:rPr>
             <w:rStyle w:val="Hyperlink"/>
@@ -4384,7 +4972,7 @@
       <w:r>
         <w:t xml:space="preserve">Retrieved from </w:t>
       </w:r>
-      <w:hyperlink r:id="rId31" w:history="1">
+      <w:hyperlink r:id="rId32" w:history="1">
         <w:r>
           <w:rPr>
             <w:rStyle w:val="Hyperlink"/>
@@ -4416,7 +5004,7 @@
       <w:r>
         <w:t xml:space="preserve"> Retrieved from </w:t>
       </w:r>
-      <w:hyperlink r:id="rId32" w:history="1">
+      <w:hyperlink r:id="rId33" w:history="1">
         <w:r>
           <w:rPr>
             <w:rStyle w:val="Hyperlink"/>
@@ -4431,7 +5019,6 @@
     <w:p/>
     <w:p>
       <w:r>
-        <w:lastRenderedPageBreak/>
         <w:t xml:space="preserve">SD Association. (2018). </w:t>
       </w:r>
       <w:r>
@@ -4443,7 +5030,7 @@
       <w:r>
         <w:t xml:space="preserve">Retrieved from </w:t>
       </w:r>
-      <w:hyperlink r:id="rId33" w:history="1">
+      <w:hyperlink r:id="rId34" w:history="1">
         <w:r>
           <w:rPr>
             <w:rStyle w:val="Hyperlink"/>
@@ -4482,7 +5069,7 @@
       <w:r>
         <w:t xml:space="preserve">Retrieved from </w:t>
       </w:r>
-      <w:hyperlink r:id="rId34" w:history="1">
+      <w:hyperlink r:id="rId35" w:history="1">
         <w:r>
           <w:rPr>
             <w:rStyle w:val="Hyperlink"/>
@@ -4551,7 +5138,7 @@
         </w:rPr>
         <w:t xml:space="preserve"> </w:t>
       </w:r>
-      <w:hyperlink r:id="rId35" w:history="1">
+      <w:hyperlink r:id="rId36" w:history="1">
         <w:r>
           <w:rPr>
             <w:rStyle w:val="Hyperlink"/>
@@ -4609,7 +5196,7 @@
         </w:rPr>
         <w:t xml:space="preserve">Retrieved from </w:t>
       </w:r>
-      <w:hyperlink r:id="rId36" w:history="1">
+      <w:hyperlink r:id="rId37" w:history="1">
         <w:r>
           <w:rPr>
             <w:rStyle w:val="Hyperlink"/>
@@ -4664,6 +5251,7 @@
           <w:noProof/>
           <w:lang w:eastAsia="en-GB"/>
         </w:rPr>
+        <w:lastRenderedPageBreak/>
         <w:drawing>
           <wp:inline distT="0" distB="0" distL="0" distR="0" wp14:anchorId="19AB6B08" wp14:editId="6035E3E0">
             <wp:extent cx="5724525" cy="4219575"/>
@@ -4682,7 +5270,7 @@
                     </pic:cNvPicPr>
                   </pic:nvPicPr>
                   <pic:blipFill>
-                    <a:blip r:embed="rId37" cstate="print">
+                    <a:blip r:embed="rId38" cstate="print">
                       <a:extLst>
                         <a:ext uri="{28A0092B-C50C-407E-A947-70E740481C1C}">
                           <a14:useLocalDpi xmlns:a14="http://schemas.microsoft.com/office/drawing/2010/main" val="0"/>
@@ -4754,7 +5342,6 @@
               <w:rPr>
                 <w:sz w:val="28"/>
               </w:rPr>
-              <w:lastRenderedPageBreak/>
               <w:t>Specification</w:t>
             </w:r>
           </w:p>
@@ -4832,7 +5419,7 @@
           </w:tcPr>
           <w:p>
             <w:r>
-              <w:t>33.02,17.78,</w:t>
+              <w:t>33.02,17.78</w:t>
             </w:r>
           </w:p>
         </w:tc>
@@ -4842,7 +5429,7 @@
           </w:tcPr>
           <w:p>
             <w:r>
-              <w:t>68.6,53.4,</w:t>
+              <w:t>68.6,53.4</w:t>
             </w:r>
           </w:p>
         </w:tc>
@@ -5001,7 +5588,7 @@
     </w:p>
     <w:p/>
     <w:sectPr>
-      <w:footerReference w:type="default" r:id="rId38"/>
+      <w:footerReference w:type="default" r:id="rId39"/>
       <w:pgSz w:w="11906" w:h="16838"/>
       <w:pgMar w:top="1440" w:right="1440" w:bottom="1440" w:left="1440" w:header="708" w:footer="708" w:gutter="0"/>
       <w:pgNumType w:start="3"/>
@@ -5046,7 +5633,7 @@
       </w:r>
     </w:p>
   </w:comment>
-  <w:comment w:id="5" w:author="Martin, Andrew D" w:date="2019-03-15T10:14:00Z" w:initials="MAD">
+  <w:comment w:id="4" w:author="Martin, Andrew D" w:date="2019-03-15T10:14:00Z" w:initials="MAD">
     <w:p>
       <w:pPr>
         <w:pStyle w:val="CommentText"/>
@@ -7409,7 +7996,7 @@
   <a:extraClrSchemeLst/>
   <a:extLst>
     <a:ext uri="{05A4C25C-085E-4340-85A3-A5531E510DB2}">
-      <thm15:themeFamily xmlns:thm15="http://schemas.microsoft.com/office/thememl/2012/main" xmlns="" name="Office Theme" id="{62F939B6-93AF-4DB8-9C6B-D6C7DFDC589F}" vid="{4A3C46E8-61CC-4603-A589-7422A47A8E4A}"/>
+      <thm15:themeFamily xmlns="" xmlns:thm15="http://schemas.microsoft.com/office/thememl/2012/main" name="Office Theme" id="{62F939B6-93AF-4DB8-9C6B-D6C7DFDC589F}" vid="{4A3C46E8-61CC-4603-A589-7422A47A8E4A}"/>
     </a:ext>
   </a:extLst>
 </a:theme>
@@ -7420,7 +8007,7 @@
 </file>
 
 <file path=customXml/itemProps1.xml><?xml version="1.0" encoding="utf-8"?>
-<ds:datastoreItem xmlns:ds="http://schemas.openxmlformats.org/officeDocument/2006/customXml" ds:itemID="{0AF8D668-FA5F-499D-BBF1-6C47C67E7706}">
+<ds:datastoreItem xmlns:ds="http://schemas.openxmlformats.org/officeDocument/2006/customXml" ds:itemID="{3700B0C7-B315-472D-9C1A-672E6CAA753D}">
   <ds:schemaRefs>
     <ds:schemaRef ds:uri="http://schemas.openxmlformats.org/officeDocument/2006/bibliography"/>
   </ds:schemaRefs>

</xml_diff>